<commit_message>
Still busy with recoding
</commit_message>
<xml_diff>
--- a/big-data/datacapx/task01/Task_1_Data_cleaning_and_regression_submission_foulds.docx
+++ b/big-data/datacapx/task01/Task_1_Data_cleaning_and_regression_submission_foulds.docx
@@ -554,7 +554,6 @@
           <w:lang w:val="en-US"/>
         </w:rPr>
       </w:pPr>
-      <w:proofErr w:type="spellStart"/>
       <w:proofErr w:type="gramStart"/>
       <w:r>
         <w:rPr>
@@ -566,7 +565,6 @@
         </w:rPr>
         <w:t>reddit</w:t>
       </w:r>
-      <w:proofErr w:type="spellEnd"/>
       <w:proofErr w:type="gramEnd"/>
       <w:r>
         <w:rPr>
@@ -607,6 +605,46 @@
           <w:lang w:val="en-US"/>
         </w:rPr>
         <w:t>"RS_2017-09_filtered70.csv"</w:t>
+      </w:r>
+      <w:r>
+        <w:rPr>
+          <w:rFonts w:ascii="Consolas" w:hAnsi="Consolas"/>
+          <w:color w:val="D4D4D4"/>
+          <w:sz w:val="21"/>
+          <w:szCs w:val="21"/>
+          <w:lang w:val="en-US"/>
+        </w:rPr>
+        <w:t>, </w:t>
+      </w:r>
+      <w:r>
+        <w:rPr>
+          <w:rFonts w:ascii="Consolas" w:hAnsi="Consolas"/>
+          <w:color w:val="9CDCFE"/>
+          <w:sz w:val="21"/>
+          <w:szCs w:val="21"/>
+          <w:lang w:val="en-US"/>
+        </w:rPr>
+        <w:t>stringsAsFactors</w:t>
+      </w:r>
+      <w:r>
+        <w:rPr>
+          <w:rFonts w:ascii="Consolas" w:hAnsi="Consolas"/>
+          <w:color w:val="D4D4D4"/>
+          <w:sz w:val="21"/>
+          <w:szCs w:val="21"/>
+          <w:lang w:val="en-US"/>
+        </w:rPr>
+        <w:t>=</w:t>
+      </w:r>
+      <w:r>
+        <w:rPr>
+          <w:rFonts w:ascii="Consolas" w:hAnsi="Consolas"/>
+          <w:color w:val="569CD6"/>
+          <w:sz w:val="21"/>
+          <w:szCs w:val="21"/>
+          <w:lang w:val="en-US"/>
+        </w:rPr>
+        <w:t>TRUE</w:t>
       </w:r>
       <w:r>
         <w:rPr>
@@ -977,7 +1015,7 @@
               <w:rPr>
                 <w:sz w:val="12"/>
               </w:rPr>
-              <w:t>chr</w:t>
+              <w:t>fct</w:t>
             </w:r>
             <w:proofErr w:type="spellEnd"/>
             <w:r>
@@ -991,7 +1029,7 @@
               <w:rPr>
                 <w:sz w:val="12"/>
               </w:rPr>
-              <w:t>chr</w:t>
+              <w:t>fct</w:t>
             </w:r>
             <w:proofErr w:type="spellEnd"/>
             <w:r>
@@ -1005,7 +1043,7 @@
               <w:rPr>
                 <w:sz w:val="12"/>
               </w:rPr>
-              <w:t>chr</w:t>
+              <w:t>fct</w:t>
             </w:r>
             <w:proofErr w:type="spellEnd"/>
             <w:r>
@@ -1019,7 +1057,7 @@
               <w:rPr>
                 <w:sz w:val="12"/>
               </w:rPr>
-              <w:t>chr</w:t>
+              <w:t>fct</w:t>
             </w:r>
             <w:proofErr w:type="spellEnd"/>
             <w:r>
@@ -1033,7 +1071,7 @@
               <w:rPr>
                 <w:sz w:val="12"/>
               </w:rPr>
-              <w:t>chr</w:t>
+              <w:t>fct</w:t>
             </w:r>
             <w:proofErr w:type="spellEnd"/>
             <w:r>
@@ -1047,7 +1085,7 @@
               <w:rPr>
                 <w:sz w:val="12"/>
               </w:rPr>
-              <w:t>chr</w:t>
+              <w:t>fct</w:t>
             </w:r>
             <w:proofErr w:type="spellEnd"/>
             <w:r>
@@ -1061,7 +1099,7 @@
               <w:rPr>
                 <w:sz w:val="12"/>
               </w:rPr>
-              <w:t>chr</w:t>
+              <w:t>fct</w:t>
             </w:r>
             <w:proofErr w:type="spellEnd"/>
             <w:r>
@@ -1475,7 +1513,7 @@
               <w:rPr>
                 <w:sz w:val="12"/>
               </w:rPr>
-              <w:t>chr</w:t>
+              <w:t>fct</w:t>
             </w:r>
             <w:proofErr w:type="spellEnd"/>
             <w:r>
@@ -1531,7 +1569,7 @@
               <w:rPr>
                 <w:sz w:val="12"/>
               </w:rPr>
-              <w:t>chr</w:t>
+              <w:t>fct</w:t>
             </w:r>
             <w:proofErr w:type="spellEnd"/>
             <w:r>
@@ -1573,7 +1611,7 @@
               <w:rPr>
                 <w:sz w:val="12"/>
               </w:rPr>
-              <w:t>chr</w:t>
+              <w:t>fct</w:t>
             </w:r>
             <w:proofErr w:type="spellEnd"/>
             <w:r>
@@ -1601,7 +1639,7 @@
               <w:rPr>
                 <w:sz w:val="12"/>
               </w:rPr>
-              <w:t>chr</w:t>
+              <w:t>fct</w:t>
             </w:r>
             <w:proofErr w:type="spellEnd"/>
             <w:r>
@@ -1615,7 +1653,7 @@
               <w:rPr>
                 <w:sz w:val="12"/>
               </w:rPr>
-              <w:t>chr</w:t>
+              <w:t>fct</w:t>
             </w:r>
             <w:proofErr w:type="spellEnd"/>
             <w:r>
@@ -1629,7 +1667,7 @@
               <w:rPr>
                 <w:sz w:val="12"/>
               </w:rPr>
-              <w:t>chr</w:t>
+              <w:t>fct</w:t>
             </w:r>
             <w:proofErr w:type="spellEnd"/>
             <w:r>
@@ -1657,7 +1695,7 @@
               <w:rPr>
                 <w:sz w:val="12"/>
               </w:rPr>
-              <w:t>chr</w:t>
+              <w:t>fct</w:t>
             </w:r>
             <w:proofErr w:type="spellEnd"/>
             <w:r>
@@ -1671,7 +1709,7 @@
               <w:rPr>
                 <w:sz w:val="12"/>
               </w:rPr>
-              <w:t>chr</w:t>
+              <w:t>fct</w:t>
             </w:r>
             <w:proofErr w:type="spellEnd"/>
             <w:r>
@@ -1713,7 +1751,7 @@
               <w:rPr>
                 <w:sz w:val="12"/>
               </w:rPr>
-              <w:t>chr</w:t>
+              <w:t>fct</w:t>
             </w:r>
             <w:proofErr w:type="spellEnd"/>
             <w:r>
@@ -1741,7 +1779,7 @@
               <w:rPr>
                 <w:sz w:val="12"/>
               </w:rPr>
-              <w:t>chr</w:t>
+              <w:t>fct</w:t>
             </w:r>
             <w:proofErr w:type="spellEnd"/>
             <w:r>
@@ -1769,7 +1807,7 @@
               <w:rPr>
                 <w:sz w:val="12"/>
               </w:rPr>
-              <w:t>chr</w:t>
+              <w:t>fct</w:t>
             </w:r>
             <w:proofErr w:type="spellEnd"/>
             <w:r>
@@ -1797,7 +1835,7 @@
               <w:rPr>
                 <w:sz w:val="12"/>
               </w:rPr>
-              <w:t>chr</w:t>
+              <w:t>fct</w:t>
             </w:r>
             <w:proofErr w:type="spellEnd"/>
             <w:r>
@@ -1825,7 +1863,7 @@
               <w:rPr>
                 <w:sz w:val="12"/>
               </w:rPr>
-              <w:t>chr</w:t>
+              <w:t>fct</w:t>
             </w:r>
             <w:proofErr w:type="spellEnd"/>
             <w:r>
@@ -1839,7 +1877,7 @@
               <w:rPr>
                 <w:sz w:val="12"/>
               </w:rPr>
-              <w:t>chr</w:t>
+              <w:t>fct</w:t>
             </w:r>
             <w:proofErr w:type="spellEnd"/>
             <w:r>
@@ -1909,7 +1947,7 @@
               <w:rPr>
                 <w:sz w:val="12"/>
               </w:rPr>
-              <w:t>chr</w:t>
+              <w:t>fct</w:t>
             </w:r>
             <w:proofErr w:type="spellEnd"/>
             <w:r>
@@ -1937,7 +1975,7 @@
               <w:rPr>
                 <w:sz w:val="12"/>
               </w:rPr>
-              <w:t>chr</w:t>
+              <w:t>fct</w:t>
             </w:r>
             <w:proofErr w:type="spellEnd"/>
             <w:r>
@@ -1965,7 +2003,7 @@
               <w:rPr>
                 <w:sz w:val="12"/>
               </w:rPr>
-              <w:t>chr</w:t>
+              <w:t>fct</w:t>
             </w:r>
             <w:proofErr w:type="spellEnd"/>
             <w:r>
@@ -1993,7 +2031,7 @@
               <w:rPr>
                 <w:sz w:val="12"/>
               </w:rPr>
-              <w:t>chr</w:t>
+              <w:t>fct</w:t>
             </w:r>
             <w:proofErr w:type="spellEnd"/>
             <w:r>
@@ -2021,7 +2059,7 @@
               <w:rPr>
                 <w:sz w:val="12"/>
               </w:rPr>
-              <w:t>chr</w:t>
+              <w:t>fct</w:t>
             </w:r>
             <w:proofErr w:type="spellEnd"/>
             <w:r>
@@ -2063,7 +2101,7 @@
               <w:rPr>
                 <w:sz w:val="12"/>
               </w:rPr>
-              <w:t>chr</w:t>
+              <w:t>fct</w:t>
             </w:r>
             <w:proofErr w:type="spellEnd"/>
             <w:r>
@@ -2077,7 +2115,7 @@
               <w:rPr>
                 <w:sz w:val="12"/>
               </w:rPr>
-              <w:t>chr</w:t>
+              <w:t>fct</w:t>
             </w:r>
             <w:proofErr w:type="spellEnd"/>
             <w:r>
@@ -2091,7 +2129,7 @@
               <w:rPr>
                 <w:sz w:val="12"/>
               </w:rPr>
-              <w:t>chr</w:t>
+              <w:t>fct</w:t>
             </w:r>
             <w:proofErr w:type="spellEnd"/>
             <w:r>
@@ -2119,7 +2157,7 @@
               <w:rPr>
                 <w:sz w:val="12"/>
               </w:rPr>
-              <w:t>chr</w:t>
+              <w:t>fct</w:t>
             </w:r>
             <w:proofErr w:type="spellEnd"/>
             <w:r>
@@ -2147,7 +2185,7 @@
               <w:rPr>
                 <w:sz w:val="12"/>
               </w:rPr>
-              <w:t>chr</w:t>
+              <w:t>fct</w:t>
             </w:r>
             <w:proofErr w:type="spellEnd"/>
             <w:r>
@@ -2259,7 +2297,7 @@
               <w:rPr>
                 <w:sz w:val="12"/>
               </w:rPr>
-              <w:t>chr</w:t>
+              <w:t>fct</w:t>
             </w:r>
             <w:proofErr w:type="spellEnd"/>
             <w:r>
@@ -2287,7 +2325,7 @@
               <w:rPr>
                 <w:sz w:val="12"/>
               </w:rPr>
-              <w:t>chr</w:t>
+              <w:t>fct</w:t>
             </w:r>
             <w:proofErr w:type="spellEnd"/>
             <w:r>
@@ -2301,7 +2339,7 @@
               <w:rPr>
                 <w:sz w:val="12"/>
               </w:rPr>
-              <w:t>chr</w:t>
+              <w:t>fct</w:t>
             </w:r>
             <w:proofErr w:type="spellEnd"/>
             <w:r>
@@ -2315,7 +2353,7 @@
               <w:rPr>
                 <w:sz w:val="12"/>
               </w:rPr>
-              <w:t>chr</w:t>
+              <w:t>fct</w:t>
             </w:r>
             <w:proofErr w:type="spellEnd"/>
             <w:r>
@@ -2357,7 +2395,7 @@
               <w:rPr>
                 <w:sz w:val="12"/>
               </w:rPr>
-              <w:t>chr</w:t>
+              <w:t>fct</w:t>
             </w:r>
             <w:proofErr w:type="spellEnd"/>
             <w:r>
@@ -2371,7 +2409,7 @@
               <w:rPr>
                 <w:sz w:val="12"/>
               </w:rPr>
-              <w:t>chr</w:t>
+              <w:t>fct</w:t>
             </w:r>
             <w:proofErr w:type="spellEnd"/>
             <w:r>
@@ -2385,7 +2423,7 @@
               <w:rPr>
                 <w:sz w:val="12"/>
               </w:rPr>
-              <w:t>chr</w:t>
+              <w:t>fct</w:t>
             </w:r>
             <w:proofErr w:type="spellEnd"/>
             <w:r>
@@ -2553,7 +2591,7 @@
               <w:rPr>
                 <w:sz w:val="12"/>
               </w:rPr>
-              <w:t>chr</w:t>
+              <w:t>fct</w:t>
             </w:r>
             <w:proofErr w:type="spellEnd"/>
             <w:r>
@@ -2581,7 +2619,7 @@
               <w:rPr>
                 <w:sz w:val="12"/>
               </w:rPr>
-              <w:t>chr</w:t>
+              <w:t>fct</w:t>
             </w:r>
             <w:proofErr w:type="spellEnd"/>
             <w:r>
@@ -2609,7 +2647,7 @@
               <w:rPr>
                 <w:sz w:val="12"/>
               </w:rPr>
-              <w:t>chr</w:t>
+              <w:t>fct</w:t>
             </w:r>
             <w:proofErr w:type="spellEnd"/>
             <w:r>
@@ -2623,7 +2661,7 @@
               <w:rPr>
                 <w:sz w:val="12"/>
               </w:rPr>
-              <w:t>chr</w:t>
+              <w:t>fct</w:t>
             </w:r>
             <w:proofErr w:type="spellEnd"/>
             <w:r>
@@ -2665,7 +2703,7 @@
               <w:rPr>
                 <w:sz w:val="12"/>
               </w:rPr>
-              <w:t>chr</w:t>
+              <w:t>fct</w:t>
             </w:r>
             <w:proofErr w:type="spellEnd"/>
             <w:r>
@@ -2693,7 +2731,7 @@
               <w:rPr>
                 <w:sz w:val="12"/>
               </w:rPr>
-              <w:t>chr</w:t>
+              <w:t>fct</w:t>
             </w:r>
             <w:proofErr w:type="spellEnd"/>
             <w:r>
@@ -2721,7 +2759,7 @@
               <w:rPr>
                 <w:sz w:val="12"/>
               </w:rPr>
-              <w:t>chr</w:t>
+              <w:t>fct</w:t>
             </w:r>
             <w:proofErr w:type="spellEnd"/>
             <w:r>
@@ -2749,7 +2787,7 @@
               <w:rPr>
                 <w:sz w:val="12"/>
               </w:rPr>
-              <w:t>chr</w:t>
+              <w:t>fct</w:t>
             </w:r>
             <w:proofErr w:type="spellEnd"/>
             <w:r>
@@ -2777,7 +2815,7 @@
               <w:rPr>
                 <w:sz w:val="12"/>
               </w:rPr>
-              <w:t>chr</w:t>
+              <w:t>fct</w:t>
             </w:r>
             <w:proofErr w:type="spellEnd"/>
             <w:r>
@@ -2847,7 +2885,7 @@
               <w:rPr>
                 <w:sz w:val="12"/>
               </w:rPr>
-              <w:t>chr</w:t>
+              <w:t>fct</w:t>
             </w:r>
             <w:proofErr w:type="spellEnd"/>
             <w:r>
@@ -2931,7 +2969,7 @@
               <w:rPr>
                 <w:sz w:val="12"/>
               </w:rPr>
-              <w:t>chr</w:t>
+              <w:t>fct</w:t>
             </w:r>
             <w:proofErr w:type="spellEnd"/>
             <w:r>
@@ -2959,7 +2997,7 @@
               <w:rPr>
                 <w:sz w:val="12"/>
               </w:rPr>
-              <w:t>chr</w:t>
+              <w:t>fct</w:t>
             </w:r>
             <w:proofErr w:type="spellEnd"/>
             <w:r>
@@ -2987,7 +3025,7 @@
               <w:rPr>
                 <w:sz w:val="12"/>
               </w:rPr>
-              <w:t>chr</w:t>
+              <w:t>fct</w:t>
             </w:r>
             <w:proofErr w:type="spellEnd"/>
             <w:r>
@@ -3037,6 +3075,21 @@
       </w:r>
       <w:r>
         <w:t>in your .zip file:</w:t>
+      </w:r>
+    </w:p>
+    <w:p>
+      <w:pPr>
+        <w:pStyle w:val="ListParagraph"/>
+        <w:numPr>
+          <w:ilvl w:val="0"/>
+          <w:numId w:val="34"/>
+        </w:numPr>
+      </w:pPr>
+      <w:r>
+        <w:t>t</w:t>
+      </w:r>
+      <w:r>
+        <w:t>ask01.R</w:t>
       </w:r>
     </w:p>
     <w:p>
@@ -3464,7 +3517,7 @@
               <w:rPr>
                 <w:sz w:val="12"/>
               </w:rPr>
-              <w:t>chr</w:t>
+              <w:t>fct</w:t>
             </w:r>
             <w:proofErr w:type="spellEnd"/>
             <w:r>
@@ -3478,7 +3531,7 @@
               <w:rPr>
                 <w:sz w:val="12"/>
               </w:rPr>
-              <w:t>chr</w:t>
+              <w:t>fct</w:t>
             </w:r>
             <w:proofErr w:type="spellEnd"/>
             <w:r>
@@ -3492,7 +3545,7 @@
               <w:rPr>
                 <w:sz w:val="12"/>
               </w:rPr>
-              <w:t>chr</w:t>
+              <w:t>fct</w:t>
             </w:r>
             <w:proofErr w:type="spellEnd"/>
             <w:r>
@@ -3506,7 +3559,7 @@
               <w:rPr>
                 <w:sz w:val="12"/>
               </w:rPr>
-              <w:t>chr</w:t>
+              <w:t>fct</w:t>
             </w:r>
             <w:proofErr w:type="spellEnd"/>
             <w:r>
@@ -3520,7 +3573,7 @@
               <w:rPr>
                 <w:sz w:val="12"/>
               </w:rPr>
-              <w:t>chr</w:t>
+              <w:t>fct</w:t>
             </w:r>
             <w:proofErr w:type="spellEnd"/>
             <w:r>
@@ -3534,7 +3587,7 @@
               <w:rPr>
                 <w:sz w:val="12"/>
               </w:rPr>
-              <w:t>chr</w:t>
+              <w:t>fct</w:t>
             </w:r>
             <w:proofErr w:type="spellEnd"/>
             <w:r>
@@ -3548,7 +3601,7 @@
               <w:rPr>
                 <w:sz w:val="12"/>
               </w:rPr>
-              <w:t>chr</w:t>
+              <w:t>fct</w:t>
             </w:r>
             <w:proofErr w:type="spellEnd"/>
             <w:r>
@@ -3982,7 +4035,7 @@
               <w:rPr>
                 <w:sz w:val="12"/>
               </w:rPr>
-              <w:t>chr</w:t>
+              <w:t>fct</w:t>
             </w:r>
             <w:proofErr w:type="spellEnd"/>
             <w:r>
@@ -4038,7 +4091,7 @@
               <w:rPr>
                 <w:sz w:val="12"/>
               </w:rPr>
-              <w:t>chr</w:t>
+              <w:t>fct</w:t>
             </w:r>
             <w:proofErr w:type="spellEnd"/>
             <w:r>
@@ -4080,7 +4133,7 @@
               <w:rPr>
                 <w:sz w:val="12"/>
               </w:rPr>
-              <w:t>chr</w:t>
+              <w:t>fct</w:t>
             </w:r>
             <w:proofErr w:type="spellEnd"/>
             <w:r>
@@ -4108,7 +4161,7 @@
               <w:rPr>
                 <w:sz w:val="12"/>
               </w:rPr>
-              <w:t>chr</w:t>
+              <w:t>fct</w:t>
             </w:r>
             <w:proofErr w:type="spellEnd"/>
             <w:r>
@@ -4122,7 +4175,7 @@
               <w:rPr>
                 <w:sz w:val="12"/>
               </w:rPr>
-              <w:t>chr</w:t>
+              <w:t>fct</w:t>
             </w:r>
             <w:proofErr w:type="spellEnd"/>
             <w:r>
@@ -4136,7 +4189,7 @@
               <w:rPr>
                 <w:sz w:val="12"/>
               </w:rPr>
-              <w:t>chr</w:t>
+              <w:t>fct</w:t>
             </w:r>
             <w:proofErr w:type="spellEnd"/>
             <w:r>
@@ -4164,7 +4217,7 @@
               <w:rPr>
                 <w:sz w:val="12"/>
               </w:rPr>
-              <w:t>chr</w:t>
+              <w:t>fct</w:t>
             </w:r>
             <w:proofErr w:type="spellEnd"/>
             <w:r>
@@ -4178,7 +4231,7 @@
               <w:rPr>
                 <w:sz w:val="12"/>
               </w:rPr>
-              <w:t>chr</w:t>
+              <w:t>fct</w:t>
             </w:r>
             <w:proofErr w:type="spellEnd"/>
             <w:r>
@@ -4220,7 +4273,7 @@
               <w:rPr>
                 <w:sz w:val="12"/>
               </w:rPr>
-              <w:t>chr</w:t>
+              <w:t>fct</w:t>
             </w:r>
             <w:proofErr w:type="spellEnd"/>
             <w:r>
@@ -4248,7 +4301,7 @@
               <w:rPr>
                 <w:sz w:val="12"/>
               </w:rPr>
-              <w:t>chr</w:t>
+              <w:t>fct</w:t>
             </w:r>
             <w:proofErr w:type="spellEnd"/>
             <w:r>
@@ -4276,7 +4329,7 @@
               <w:rPr>
                 <w:sz w:val="12"/>
               </w:rPr>
-              <w:t>chr</w:t>
+              <w:t>fct</w:t>
             </w:r>
             <w:proofErr w:type="spellEnd"/>
             <w:r>
@@ -4304,7 +4357,7 @@
               <w:rPr>
                 <w:sz w:val="12"/>
               </w:rPr>
-              <w:t>chr</w:t>
+              <w:t>fct</w:t>
             </w:r>
             <w:proofErr w:type="spellEnd"/>
             <w:r>
@@ -4332,7 +4385,7 @@
               <w:rPr>
                 <w:sz w:val="12"/>
               </w:rPr>
-              <w:t>chr</w:t>
+              <w:t>fct</w:t>
             </w:r>
             <w:proofErr w:type="spellEnd"/>
             <w:r>
@@ -4346,7 +4399,7 @@
               <w:rPr>
                 <w:sz w:val="12"/>
               </w:rPr>
-              <w:t>chr</w:t>
+              <w:t>fct</w:t>
             </w:r>
             <w:proofErr w:type="spellEnd"/>
             <w:r>
@@ -4416,7 +4469,7 @@
               <w:rPr>
                 <w:sz w:val="12"/>
               </w:rPr>
-              <w:t>chr</w:t>
+              <w:t>fct</w:t>
             </w:r>
             <w:proofErr w:type="spellEnd"/>
             <w:r>
@@ -4444,7 +4497,7 @@
               <w:rPr>
                 <w:sz w:val="12"/>
               </w:rPr>
-              <w:t>chr</w:t>
+              <w:t>fct</w:t>
             </w:r>
             <w:proofErr w:type="spellEnd"/>
             <w:r>
@@ -4472,7 +4525,7 @@
               <w:rPr>
                 <w:sz w:val="12"/>
               </w:rPr>
-              <w:t>chr</w:t>
+              <w:t>fct</w:t>
             </w:r>
             <w:proofErr w:type="spellEnd"/>
             <w:r>
@@ -4500,7 +4553,7 @@
               <w:rPr>
                 <w:sz w:val="12"/>
               </w:rPr>
-              <w:t>chr</w:t>
+              <w:t>fct</w:t>
             </w:r>
             <w:proofErr w:type="spellEnd"/>
             <w:r>
@@ -4528,7 +4581,7 @@
               <w:rPr>
                 <w:sz w:val="12"/>
               </w:rPr>
-              <w:t>chr</w:t>
+              <w:t>fct</w:t>
             </w:r>
             <w:proofErr w:type="spellEnd"/>
             <w:r>
@@ -4570,7 +4623,7 @@
               <w:rPr>
                 <w:sz w:val="12"/>
               </w:rPr>
-              <w:t>chr</w:t>
+              <w:t>fct</w:t>
             </w:r>
             <w:proofErr w:type="spellEnd"/>
             <w:r>
@@ -4584,7 +4637,7 @@
               <w:rPr>
                 <w:sz w:val="12"/>
               </w:rPr>
-              <w:t>chr</w:t>
+              <w:t>fct</w:t>
             </w:r>
             <w:proofErr w:type="spellEnd"/>
             <w:r>
@@ -4598,7 +4651,7 @@
               <w:rPr>
                 <w:sz w:val="12"/>
               </w:rPr>
-              <w:t>chr</w:t>
+              <w:t>fct</w:t>
             </w:r>
             <w:proofErr w:type="spellEnd"/>
             <w:r>
@@ -4626,7 +4679,7 @@
               <w:rPr>
                 <w:sz w:val="12"/>
               </w:rPr>
-              <w:t>chr</w:t>
+              <w:t>fct</w:t>
             </w:r>
             <w:proofErr w:type="spellEnd"/>
             <w:r>
@@ -4654,7 +4707,7 @@
               <w:rPr>
                 <w:sz w:val="12"/>
               </w:rPr>
-              <w:t>chr</w:t>
+              <w:t>fct</w:t>
             </w:r>
             <w:proofErr w:type="spellEnd"/>
             <w:r>
@@ -4766,7 +4819,7 @@
               <w:rPr>
                 <w:sz w:val="12"/>
               </w:rPr>
-              <w:t>chr</w:t>
+              <w:t>fct</w:t>
             </w:r>
             <w:proofErr w:type="spellEnd"/>
             <w:r>
@@ -4794,7 +4847,7 @@
               <w:rPr>
                 <w:sz w:val="12"/>
               </w:rPr>
-              <w:t>chr</w:t>
+              <w:t>fct</w:t>
             </w:r>
             <w:proofErr w:type="spellEnd"/>
             <w:r>
@@ -4808,7 +4861,7 @@
               <w:rPr>
                 <w:sz w:val="12"/>
               </w:rPr>
-              <w:t>chr</w:t>
+              <w:t>fct</w:t>
             </w:r>
             <w:proofErr w:type="spellEnd"/>
             <w:r>
@@ -4822,7 +4875,7 @@
               <w:rPr>
                 <w:sz w:val="12"/>
               </w:rPr>
-              <w:t>chr</w:t>
+              <w:t>fct</w:t>
             </w:r>
             <w:proofErr w:type="spellEnd"/>
             <w:r>
@@ -4864,7 +4917,7 @@
               <w:rPr>
                 <w:sz w:val="12"/>
               </w:rPr>
-              <w:t>chr</w:t>
+              <w:t>fct</w:t>
             </w:r>
             <w:proofErr w:type="spellEnd"/>
             <w:r>
@@ -4878,7 +4931,7 @@
               <w:rPr>
                 <w:sz w:val="12"/>
               </w:rPr>
-              <w:t>chr</w:t>
+              <w:t>fct</w:t>
             </w:r>
             <w:proofErr w:type="spellEnd"/>
             <w:r>
@@ -4892,7 +4945,7 @@
               <w:rPr>
                 <w:sz w:val="12"/>
               </w:rPr>
-              <w:t>chr</w:t>
+              <w:t>fct</w:t>
             </w:r>
             <w:proofErr w:type="spellEnd"/>
             <w:r>
@@ -5060,7 +5113,7 @@
               <w:rPr>
                 <w:sz w:val="12"/>
               </w:rPr>
-              <w:t>chr</w:t>
+              <w:t>fct</w:t>
             </w:r>
             <w:proofErr w:type="spellEnd"/>
             <w:r>
@@ -5088,7 +5141,7 @@
               <w:rPr>
                 <w:sz w:val="12"/>
               </w:rPr>
-              <w:t>chr</w:t>
+              <w:t>fct</w:t>
             </w:r>
             <w:proofErr w:type="spellEnd"/>
             <w:r>
@@ -5116,7 +5169,7 @@
               <w:rPr>
                 <w:sz w:val="12"/>
               </w:rPr>
-              <w:t>chr</w:t>
+              <w:t>fct</w:t>
             </w:r>
             <w:proofErr w:type="spellEnd"/>
             <w:r>
@@ -5130,7 +5183,7 @@
               <w:rPr>
                 <w:sz w:val="12"/>
               </w:rPr>
-              <w:t>chr</w:t>
+              <w:t>fct</w:t>
             </w:r>
             <w:proofErr w:type="spellEnd"/>
             <w:r>
@@ -5172,7 +5225,7 @@
               <w:rPr>
                 <w:sz w:val="12"/>
               </w:rPr>
-              <w:t>chr</w:t>
+              <w:t>fct</w:t>
             </w:r>
             <w:proofErr w:type="spellEnd"/>
             <w:r>
@@ -5200,7 +5253,7 @@
               <w:rPr>
                 <w:sz w:val="12"/>
               </w:rPr>
-              <w:t>chr</w:t>
+              <w:t>fct</w:t>
             </w:r>
             <w:proofErr w:type="spellEnd"/>
             <w:r>
@@ -5228,7 +5281,7 @@
               <w:rPr>
                 <w:sz w:val="12"/>
               </w:rPr>
-              <w:t>chr</w:t>
+              <w:t>fct</w:t>
             </w:r>
             <w:proofErr w:type="spellEnd"/>
             <w:r>
@@ -5256,7 +5309,7 @@
               <w:rPr>
                 <w:sz w:val="12"/>
               </w:rPr>
-              <w:t>chr</w:t>
+              <w:t>fct</w:t>
             </w:r>
             <w:proofErr w:type="spellEnd"/>
             <w:r>
@@ -5284,7 +5337,7 @@
               <w:rPr>
                 <w:sz w:val="12"/>
               </w:rPr>
-              <w:t>chr</w:t>
+              <w:t>fct</w:t>
             </w:r>
             <w:proofErr w:type="spellEnd"/>
             <w:r>
@@ -5354,7 +5407,7 @@
               <w:rPr>
                 <w:sz w:val="12"/>
               </w:rPr>
-              <w:t>chr</w:t>
+              <w:t>fct</w:t>
             </w:r>
             <w:proofErr w:type="spellEnd"/>
             <w:r>
@@ -5438,7 +5491,7 @@
               <w:rPr>
                 <w:sz w:val="12"/>
               </w:rPr>
-              <w:t>chr</w:t>
+              <w:t>fct</w:t>
             </w:r>
             <w:proofErr w:type="spellEnd"/>
             <w:r>
@@ -5466,7 +5519,7 @@
               <w:rPr>
                 <w:sz w:val="12"/>
               </w:rPr>
-              <w:t>chr</w:t>
+              <w:t>fct</w:t>
             </w:r>
             <w:proofErr w:type="spellEnd"/>
             <w:r>
@@ -5494,7 +5547,7 @@
               <w:rPr>
                 <w:sz w:val="12"/>
               </w:rPr>
-              <w:t>chr</w:t>
+              <w:t>fct</w:t>
             </w:r>
             <w:proofErr w:type="spellEnd"/>
             <w:r>
@@ -6930,7 +6983,7 @@
               <w:rPr>
                 <w:sz w:val="12"/>
               </w:rPr>
-              <w:t>chr</w:t>
+              <w:t>fct</w:t>
             </w:r>
             <w:proofErr w:type="spellEnd"/>
             <w:r>
@@ -6944,7 +6997,7 @@
               <w:rPr>
                 <w:sz w:val="12"/>
               </w:rPr>
-              <w:t>chr</w:t>
+              <w:t>fct</w:t>
             </w:r>
             <w:proofErr w:type="spellEnd"/>
             <w:r>
@@ -6958,7 +7011,7 @@
               <w:rPr>
                 <w:sz w:val="12"/>
               </w:rPr>
-              <w:t>chr</w:t>
+              <w:t>fct</w:t>
             </w:r>
             <w:proofErr w:type="spellEnd"/>
             <w:r>
@@ -6972,7 +7025,7 @@
               <w:rPr>
                 <w:sz w:val="12"/>
               </w:rPr>
-              <w:t>chr</w:t>
+              <w:t>fct</w:t>
             </w:r>
             <w:proofErr w:type="spellEnd"/>
             <w:r>
@@ -6986,7 +7039,7 @@
               <w:rPr>
                 <w:sz w:val="12"/>
               </w:rPr>
-              <w:t>chr</w:t>
+              <w:t>fct</w:t>
             </w:r>
             <w:proofErr w:type="spellEnd"/>
             <w:r>
@@ -7000,7 +7053,7 @@
               <w:rPr>
                 <w:sz w:val="12"/>
               </w:rPr>
-              <w:t>chr</w:t>
+              <w:t>fct</w:t>
             </w:r>
             <w:proofErr w:type="spellEnd"/>
             <w:r>
@@ -7014,7 +7067,7 @@
               <w:rPr>
                 <w:sz w:val="12"/>
               </w:rPr>
-              <w:t>chr</w:t>
+              <w:t>fct</w:t>
             </w:r>
             <w:proofErr w:type="spellEnd"/>
             <w:r>
@@ -7028,7 +7081,7 @@
               <w:rPr>
                 <w:sz w:val="12"/>
               </w:rPr>
-              <w:t>chr</w:t>
+              <w:t>fct</w:t>
             </w:r>
             <w:proofErr w:type="spellEnd"/>
             <w:r>
@@ -7372,7 +7425,7 @@
               <w:rPr>
                 <w:sz w:val="12"/>
               </w:rPr>
-              <w:t>chr</w:t>
+              <w:t>fct</w:t>
             </w:r>
             <w:proofErr w:type="spellEnd"/>
             <w:r>
@@ -7400,7 +7453,7 @@
               <w:rPr>
                 <w:sz w:val="12"/>
               </w:rPr>
-              <w:t>chr</w:t>
+              <w:t>fct</w:t>
             </w:r>
             <w:proofErr w:type="spellEnd"/>
             <w:r>
@@ -7428,7 +7481,7 @@
               <w:rPr>
                 <w:sz w:val="12"/>
               </w:rPr>
-              <w:t>chr</w:t>
+              <w:t>fct</w:t>
             </w:r>
             <w:proofErr w:type="spellEnd"/>
             <w:r>
@@ -7456,7 +7509,7 @@
               <w:rPr>
                 <w:sz w:val="12"/>
               </w:rPr>
-              <w:t>chr</w:t>
+              <w:t>fct</w:t>
             </w:r>
             <w:proofErr w:type="spellEnd"/>
             <w:r>
@@ -7470,7 +7523,7 @@
               <w:rPr>
                 <w:sz w:val="12"/>
               </w:rPr>
-              <w:t>chr</w:t>
+              <w:t>fct</w:t>
             </w:r>
             <w:proofErr w:type="spellEnd"/>
             <w:r>
@@ -7498,7 +7551,7 @@
               <w:rPr>
                 <w:sz w:val="12"/>
               </w:rPr>
-              <w:t>chr</w:t>
+              <w:t>fct</w:t>
             </w:r>
             <w:proofErr w:type="spellEnd"/>
             <w:r>
@@ -7512,7 +7565,7 @@
               <w:rPr>
                 <w:sz w:val="12"/>
               </w:rPr>
-              <w:t>chr</w:t>
+              <w:t>fct</w:t>
             </w:r>
             <w:proofErr w:type="spellEnd"/>
             <w:r>
@@ -7540,7 +7593,7 @@
               <w:rPr>
                 <w:sz w:val="12"/>
               </w:rPr>
-              <w:t>chr</w:t>
+              <w:t>fct</w:t>
             </w:r>
             <w:proofErr w:type="spellEnd"/>
             <w:r>
@@ -7568,7 +7621,7 @@
               <w:rPr>
                 <w:sz w:val="12"/>
               </w:rPr>
-              <w:t>chr</w:t>
+              <w:t>fct</w:t>
             </w:r>
             <w:proofErr w:type="spellEnd"/>
             <w:r>
@@ -7610,7 +7663,7 @@
               <w:rPr>
                 <w:sz w:val="12"/>
               </w:rPr>
-              <w:t>chr</w:t>
+              <w:t>fct</w:t>
             </w:r>
             <w:proofErr w:type="spellEnd"/>
             <w:r>
@@ -7638,7 +7691,7 @@
               <w:rPr>
                 <w:sz w:val="12"/>
               </w:rPr>
-              <w:t>chr</w:t>
+              <w:t>fct</w:t>
             </w:r>
             <w:proofErr w:type="spellEnd"/>
             <w:r>
@@ -7666,7 +7719,7 @@
               <w:rPr>
                 <w:sz w:val="12"/>
               </w:rPr>
-              <w:t>chr</w:t>
+              <w:t>fct</w:t>
             </w:r>
             <w:proofErr w:type="spellEnd"/>
             <w:r>
@@ -7680,7 +7733,7 @@
               <w:rPr>
                 <w:sz w:val="12"/>
               </w:rPr>
-              <w:t>chr</w:t>
+              <w:t>fct</w:t>
             </w:r>
             <w:proofErr w:type="spellEnd"/>
             <w:r>
@@ -7708,7 +7761,7 @@
               <w:rPr>
                 <w:sz w:val="12"/>
               </w:rPr>
-              <w:t>chr</w:t>
+              <w:t>fct</w:t>
             </w:r>
             <w:proofErr w:type="spellEnd"/>
             <w:r>
@@ -7736,7 +7789,7 @@
               <w:rPr>
                 <w:sz w:val="12"/>
               </w:rPr>
-              <w:t>chr</w:t>
+              <w:t>fct</w:t>
             </w:r>
             <w:proofErr w:type="spellEnd"/>
             <w:r>
@@ -7778,7 +7831,7 @@
               <w:rPr>
                 <w:sz w:val="12"/>
               </w:rPr>
-              <w:t>chr</w:t>
+              <w:t>fct</w:t>
             </w:r>
             <w:proofErr w:type="spellEnd"/>
             <w:r>
@@ -7806,7 +7859,7 @@
               <w:rPr>
                 <w:sz w:val="12"/>
               </w:rPr>
-              <w:t>chr</w:t>
+              <w:t>fct</w:t>
             </w:r>
             <w:proofErr w:type="spellEnd"/>
             <w:r>
@@ -7834,7 +7887,7 @@
               <w:rPr>
                 <w:sz w:val="12"/>
               </w:rPr>
-              <w:t>chr</w:t>
+              <w:t>fct</w:t>
             </w:r>
             <w:proofErr w:type="spellEnd"/>
             <w:r>
@@ -7862,7 +7915,7 @@
               <w:rPr>
                 <w:sz w:val="12"/>
               </w:rPr>
-              <w:t>chr</w:t>
+              <w:t>fct</w:t>
             </w:r>
             <w:proofErr w:type="spellEnd"/>
             <w:r>
@@ -7876,7 +7929,7 @@
               <w:rPr>
                 <w:sz w:val="12"/>
               </w:rPr>
-              <w:t>chr</w:t>
+              <w:t>fct</w:t>
             </w:r>
             <w:proofErr w:type="spellEnd"/>
             <w:r>
@@ -7890,7 +7943,7 @@
               <w:rPr>
                 <w:sz w:val="12"/>
               </w:rPr>
-              <w:t>chr</w:t>
+              <w:t>fct</w:t>
             </w:r>
             <w:proofErr w:type="spellEnd"/>
             <w:r>
@@ -7932,7 +7985,7 @@
               <w:rPr>
                 <w:sz w:val="12"/>
               </w:rPr>
-              <w:t>chr</w:t>
+              <w:t>fct</w:t>
             </w:r>
             <w:proofErr w:type="spellEnd"/>
             <w:r>
@@ -7960,7 +8013,7 @@
               <w:rPr>
                 <w:sz w:val="12"/>
               </w:rPr>
-              <w:t>chr</w:t>
+              <w:t>fct</w:t>
             </w:r>
             <w:proofErr w:type="spellEnd"/>
             <w:r>
@@ -8030,7 +8083,7 @@
               <w:rPr>
                 <w:sz w:val="12"/>
               </w:rPr>
-              <w:t>chr</w:t>
+              <w:t>fct</w:t>
             </w:r>
             <w:proofErr w:type="spellEnd"/>
             <w:r>
@@ -8072,7 +8125,7 @@
               <w:rPr>
                 <w:sz w:val="12"/>
               </w:rPr>
-              <w:t>chr</w:t>
+              <w:t>fct</w:t>
             </w:r>
             <w:proofErr w:type="spellEnd"/>
             <w:r>
@@ -8086,7 +8139,7 @@
               <w:rPr>
                 <w:sz w:val="12"/>
               </w:rPr>
-              <w:t>chr</w:t>
+              <w:t>fct</w:t>
             </w:r>
             <w:proofErr w:type="spellEnd"/>
             <w:r>
@@ -8100,7 +8153,7 @@
               <w:rPr>
                 <w:sz w:val="12"/>
               </w:rPr>
-              <w:t>chr</w:t>
+              <w:t>fct</w:t>
             </w:r>
             <w:proofErr w:type="spellEnd"/>
             <w:r>
@@ -8128,7 +8181,7 @@
               <w:rPr>
                 <w:sz w:val="12"/>
               </w:rPr>
-              <w:t>chr</w:t>
+              <w:t>fct</w:t>
             </w:r>
             <w:proofErr w:type="spellEnd"/>
             <w:r>
@@ -8142,7 +8195,7 @@
               <w:rPr>
                 <w:sz w:val="12"/>
               </w:rPr>
-              <w:t>chr</w:t>
+              <w:t>fct</w:t>
             </w:r>
             <w:proofErr w:type="spellEnd"/>
             <w:r>
@@ -8156,7 +8209,7 @@
               <w:rPr>
                 <w:sz w:val="12"/>
               </w:rPr>
-              <w:t>chr</w:t>
+              <w:t>fct</w:t>
             </w:r>
             <w:proofErr w:type="spellEnd"/>
             <w:r>
@@ -8240,7 +8293,7 @@
               <w:rPr>
                 <w:sz w:val="12"/>
               </w:rPr>
-              <w:t>chr</w:t>
+              <w:t>fct</w:t>
             </w:r>
             <w:proofErr w:type="spellEnd"/>
             <w:r>
@@ -8268,7 +8321,7 @@
               <w:rPr>
                 <w:sz w:val="12"/>
               </w:rPr>
-              <w:t>chr</w:t>
+              <w:t>fct</w:t>
             </w:r>
             <w:proofErr w:type="spellEnd"/>
             <w:r>
@@ -8296,7 +8349,7 @@
               <w:rPr>
                 <w:sz w:val="12"/>
               </w:rPr>
-              <w:t>chr</w:t>
+              <w:t>fct</w:t>
             </w:r>
             <w:proofErr w:type="spellEnd"/>
             <w:r>
@@ -8310,7 +8363,7 @@
               <w:rPr>
                 <w:sz w:val="12"/>
               </w:rPr>
-              <w:t>chr</w:t>
+              <w:t>fct</w:t>
             </w:r>
             <w:proofErr w:type="spellEnd"/>
             <w:r>
@@ -8352,7 +8405,7 @@
               <w:rPr>
                 <w:sz w:val="12"/>
               </w:rPr>
-              <w:t>chr</w:t>
+              <w:t>fct</w:t>
             </w:r>
             <w:proofErr w:type="spellEnd"/>
             <w:r>
@@ -8380,7 +8433,7 @@
               <w:rPr>
                 <w:sz w:val="12"/>
               </w:rPr>
-              <w:t>chr</w:t>
+              <w:t>fct</w:t>
             </w:r>
             <w:proofErr w:type="spellEnd"/>
             <w:r>
@@ -8408,7 +8461,7 @@
               <w:rPr>
                 <w:sz w:val="12"/>
               </w:rPr>
-              <w:t>chr</w:t>
+              <w:t>fct</w:t>
             </w:r>
             <w:proofErr w:type="spellEnd"/>
             <w:r>
@@ -8436,7 +8489,7 @@
               <w:rPr>
                 <w:sz w:val="12"/>
               </w:rPr>
-              <w:t>chr</w:t>
+              <w:t>fct</w:t>
             </w:r>
             <w:proofErr w:type="spellEnd"/>
             <w:r>
@@ -8464,7 +8517,7 @@
               <w:rPr>
                 <w:sz w:val="12"/>
               </w:rPr>
-              <w:t>chr</w:t>
+              <w:t>fct</w:t>
             </w:r>
             <w:proofErr w:type="spellEnd"/>
             <w:r>
@@ -8478,7 +8531,7 @@
               <w:rPr>
                 <w:sz w:val="12"/>
               </w:rPr>
-              <w:t>chr</w:t>
+              <w:t>fct</w:t>
             </w:r>
             <w:proofErr w:type="spellEnd"/>
             <w:r>
@@ -8562,7 +8615,7 @@
               <w:rPr>
                 <w:sz w:val="12"/>
               </w:rPr>
-              <w:t>chr</w:t>
+              <w:t>fct</w:t>
             </w:r>
             <w:proofErr w:type="spellEnd"/>
             <w:r>
@@ -8590,7 +8643,7 @@
               <w:rPr>
                 <w:sz w:val="12"/>
               </w:rPr>
-              <w:t>chr</w:t>
+              <w:t>fct</w:t>
             </w:r>
             <w:proofErr w:type="spellEnd"/>
             <w:r>
@@ -8618,7 +8671,7 @@
               <w:rPr>
                 <w:sz w:val="12"/>
               </w:rPr>
-              <w:t>chr</w:t>
+              <w:t>fct</w:t>
             </w:r>
             <w:proofErr w:type="spellEnd"/>
             <w:r>
@@ -9093,7 +9146,7 @@
             </w:r>
             <w:proofErr w:type="spellStart"/>
             <w:r>
-              <w:t>chr</w:t>
+              <w:t>fct</w:t>
             </w:r>
             <w:proofErr w:type="spellEnd"/>
             <w:r>
@@ -9101,7 +9154,7 @@
             </w:r>
             <w:proofErr w:type="spellStart"/>
             <w:r>
-              <w:t>chr</w:t>
+              <w:t>fct</w:t>
             </w:r>
             <w:proofErr w:type="spellEnd"/>
             <w:r>
@@ -9109,7 +9162,7 @@
             </w:r>
             <w:proofErr w:type="spellStart"/>
             <w:r>
-              <w:t>chr</w:t>
+              <w:t>fct</w:t>
             </w:r>
             <w:proofErr w:type="spellEnd"/>
             <w:r>
@@ -9587,7 +9640,7 @@
               <w:rPr>
                 <w:sz w:val="12"/>
               </w:rPr>
-              <w:t>chr</w:t>
+              <w:t>fct</w:t>
             </w:r>
             <w:proofErr w:type="spellEnd"/>
             <w:r>
@@ -9601,7 +9654,7 @@
               <w:rPr>
                 <w:sz w:val="12"/>
               </w:rPr>
-              <w:t>chr</w:t>
+              <w:t>fct</w:t>
             </w:r>
             <w:proofErr w:type="spellEnd"/>
             <w:r>
@@ -9615,7 +9668,7 @@
               <w:rPr>
                 <w:sz w:val="12"/>
               </w:rPr>
-              <w:t>chr</w:t>
+              <w:t>fct</w:t>
             </w:r>
             <w:proofErr w:type="spellEnd"/>
             <w:r>
@@ -9629,7 +9682,7 @@
               <w:rPr>
                 <w:sz w:val="12"/>
               </w:rPr>
-              <w:t>chr</w:t>
+              <w:t>fct</w:t>
             </w:r>
             <w:proofErr w:type="spellEnd"/>
             <w:r>
@@ -9643,7 +9696,7 @@
               <w:rPr>
                 <w:sz w:val="12"/>
               </w:rPr>
-              <w:t>chr</w:t>
+              <w:t>fct</w:t>
             </w:r>
             <w:proofErr w:type="spellEnd"/>
             <w:r>
@@ -9657,7 +9710,7 @@
               <w:rPr>
                 <w:sz w:val="12"/>
               </w:rPr>
-              <w:t>chr</w:t>
+              <w:t>fct</w:t>
             </w:r>
             <w:proofErr w:type="spellEnd"/>
             <w:r>
@@ -9671,7 +9724,7 @@
               <w:rPr>
                 <w:sz w:val="12"/>
               </w:rPr>
-              <w:t>chr</w:t>
+              <w:t>fct</w:t>
             </w:r>
             <w:proofErr w:type="spellEnd"/>
             <w:r>
@@ -9685,7 +9738,7 @@
               <w:rPr>
                 <w:sz w:val="12"/>
               </w:rPr>
-              <w:t>chr</w:t>
+              <w:t>fct</w:t>
             </w:r>
             <w:proofErr w:type="spellEnd"/>
             <w:r>
@@ -10029,7 +10082,7 @@
               <w:rPr>
                 <w:sz w:val="12"/>
               </w:rPr>
-              <w:t>chr</w:t>
+              <w:t>fct</w:t>
             </w:r>
             <w:proofErr w:type="spellEnd"/>
             <w:r>
@@ -10057,7 +10110,7 @@
               <w:rPr>
                 <w:sz w:val="12"/>
               </w:rPr>
-              <w:t>chr</w:t>
+              <w:t>fct</w:t>
             </w:r>
             <w:proofErr w:type="spellEnd"/>
             <w:r>
@@ -10085,7 +10138,7 @@
               <w:rPr>
                 <w:sz w:val="12"/>
               </w:rPr>
-              <w:t>chr</w:t>
+              <w:t>fct</w:t>
             </w:r>
             <w:proofErr w:type="spellEnd"/>
             <w:r>
@@ -10113,7 +10166,7 @@
               <w:rPr>
                 <w:sz w:val="12"/>
               </w:rPr>
-              <w:t>chr</w:t>
+              <w:t>fct</w:t>
             </w:r>
             <w:proofErr w:type="spellEnd"/>
             <w:r>
@@ -10127,7 +10180,7 @@
               <w:rPr>
                 <w:sz w:val="12"/>
               </w:rPr>
-              <w:t>chr</w:t>
+              <w:t>fct</w:t>
             </w:r>
             <w:proofErr w:type="spellEnd"/>
             <w:r>
@@ -10155,7 +10208,7 @@
               <w:rPr>
                 <w:sz w:val="12"/>
               </w:rPr>
-              <w:t>chr</w:t>
+              <w:t>fct</w:t>
             </w:r>
             <w:proofErr w:type="spellEnd"/>
             <w:r>
@@ -10169,7 +10222,7 @@
               <w:rPr>
                 <w:sz w:val="12"/>
               </w:rPr>
-              <w:t>chr</w:t>
+              <w:t>fct</w:t>
             </w:r>
             <w:proofErr w:type="spellEnd"/>
             <w:r>
@@ -10197,7 +10250,7 @@
               <w:rPr>
                 <w:sz w:val="12"/>
               </w:rPr>
-              <w:t>chr</w:t>
+              <w:t>fct</w:t>
             </w:r>
             <w:proofErr w:type="spellEnd"/>
             <w:r>
@@ -10225,7 +10278,7 @@
               <w:rPr>
                 <w:sz w:val="12"/>
               </w:rPr>
-              <w:t>chr</w:t>
+              <w:t>fct</w:t>
             </w:r>
             <w:proofErr w:type="spellEnd"/>
             <w:r>
@@ -10281,7 +10334,7 @@
               <w:rPr>
                 <w:sz w:val="12"/>
               </w:rPr>
-              <w:t>chr</w:t>
+              <w:t>fct</w:t>
             </w:r>
             <w:proofErr w:type="spellEnd"/>
             <w:r>
@@ -10309,7 +10362,7 @@
               <w:rPr>
                 <w:sz w:val="12"/>
               </w:rPr>
-              <w:t>chr</w:t>
+              <w:t>fct</w:t>
             </w:r>
             <w:proofErr w:type="spellEnd"/>
             <w:r>
@@ -10323,7 +10376,7 @@
               <w:rPr>
                 <w:sz w:val="12"/>
               </w:rPr>
-              <w:t>chr</w:t>
+              <w:t>fct</w:t>
             </w:r>
             <w:proofErr w:type="spellEnd"/>
             <w:r>
@@ -10351,7 +10404,7 @@
               <w:rPr>
                 <w:sz w:val="12"/>
               </w:rPr>
-              <w:t>chr</w:t>
+              <w:t>fct</w:t>
             </w:r>
             <w:proofErr w:type="spellEnd"/>
             <w:r>
@@ -10379,7 +10432,7 @@
               <w:rPr>
                 <w:sz w:val="12"/>
               </w:rPr>
-              <w:t>chr</w:t>
+              <w:t>fct</w:t>
             </w:r>
             <w:proofErr w:type="spellEnd"/>
             <w:r>
@@ -10407,7 +10460,7 @@
               <w:rPr>
                 <w:sz w:val="12"/>
               </w:rPr>
-              <w:t>chr</w:t>
+              <w:t>fct</w:t>
             </w:r>
             <w:proofErr w:type="spellEnd"/>
             <w:r>
@@ -10449,7 +10502,7 @@
               <w:rPr>
                 <w:sz w:val="12"/>
               </w:rPr>
-              <w:t>chr</w:t>
+              <w:t>fct</w:t>
             </w:r>
             <w:proofErr w:type="spellEnd"/>
             <w:r>
@@ -10477,7 +10530,7 @@
               <w:rPr>
                 <w:sz w:val="12"/>
               </w:rPr>
-              <w:t>chr</w:t>
+              <w:t>fct</w:t>
             </w:r>
             <w:proofErr w:type="spellEnd"/>
             <w:r>
@@ -10491,7 +10544,7 @@
               <w:rPr>
                 <w:sz w:val="12"/>
               </w:rPr>
-              <w:t>chr</w:t>
+              <w:t>fct</w:t>
             </w:r>
             <w:proofErr w:type="spellEnd"/>
             <w:r>
@@ -10505,7 +10558,7 @@
               <w:rPr>
                 <w:sz w:val="12"/>
               </w:rPr>
-              <w:t>chr</w:t>
+              <w:t>fct</w:t>
             </w:r>
             <w:proofErr w:type="spellEnd"/>
             <w:r>
@@ -10533,7 +10586,7 @@
               <w:rPr>
                 <w:sz w:val="12"/>
               </w:rPr>
-              <w:t>chr</w:t>
+              <w:t>fct</w:t>
             </w:r>
             <w:proofErr w:type="spellEnd"/>
             <w:r>
@@ -10561,7 +10614,7 @@
               <w:rPr>
                 <w:sz w:val="12"/>
               </w:rPr>
-              <w:t>chr</w:t>
+              <w:t>fct</w:t>
             </w:r>
             <w:proofErr w:type="spellEnd"/>
             <w:r>
@@ -10645,7 +10698,7 @@
               <w:rPr>
                 <w:sz w:val="12"/>
               </w:rPr>
-              <w:t>chr</w:t>
+              <w:t>fct</w:t>
             </w:r>
             <w:proofErr w:type="spellEnd"/>
             <w:r>
@@ -10673,7 +10726,7 @@
               <w:rPr>
                 <w:sz w:val="12"/>
               </w:rPr>
-              <w:t>chr</w:t>
+              <w:t>fct</w:t>
             </w:r>
             <w:proofErr w:type="spellEnd"/>
             <w:r>
@@ -10687,7 +10740,7 @@
               <w:rPr>
                 <w:sz w:val="12"/>
               </w:rPr>
-              <w:t>chr</w:t>
+              <w:t>fct</w:t>
             </w:r>
             <w:proofErr w:type="spellEnd"/>
             <w:r>
@@ -10715,7 +10768,7 @@
               <w:rPr>
                 <w:sz w:val="12"/>
               </w:rPr>
-              <w:t>chr</w:t>
+              <w:t>fct</w:t>
             </w:r>
             <w:proofErr w:type="spellEnd"/>
             <w:r>
@@ -10743,7 +10796,7 @@
               <w:rPr>
                 <w:sz w:val="12"/>
               </w:rPr>
-              <w:t>chr</w:t>
+              <w:t>fct</w:t>
             </w:r>
             <w:proofErr w:type="spellEnd"/>
             <w:r>
@@ -10757,7 +10810,7 @@
               <w:rPr>
                 <w:sz w:val="12"/>
               </w:rPr>
-              <w:t>chr</w:t>
+              <w:t>fct</w:t>
             </w:r>
             <w:proofErr w:type="spellEnd"/>
             <w:r>
@@ -10827,7 +10880,7 @@
               <w:rPr>
                 <w:sz w:val="12"/>
               </w:rPr>
-              <w:t>chr</w:t>
+              <w:t>fct</w:t>
             </w:r>
             <w:proofErr w:type="spellEnd"/>
             <w:r>
@@ -10855,7 +10908,7 @@
               <w:rPr>
                 <w:sz w:val="12"/>
               </w:rPr>
-              <w:t>chr</w:t>
+              <w:t>fct</w:t>
             </w:r>
             <w:proofErr w:type="spellEnd"/>
             <w:r>
@@ -10897,7 +10950,7 @@
               <w:rPr>
                 <w:sz w:val="12"/>
               </w:rPr>
-              <w:t>chr</w:t>
+              <w:t>fct</w:t>
             </w:r>
             <w:proofErr w:type="spellEnd"/>
             <w:r>
@@ -10911,7 +10964,7 @@
               <w:rPr>
                 <w:sz w:val="12"/>
               </w:rPr>
-              <w:t>chr</w:t>
+              <w:t>fct</w:t>
             </w:r>
             <w:proofErr w:type="spellEnd"/>
             <w:r>
@@ -10939,7 +10992,7 @@
               <w:rPr>
                 <w:sz w:val="12"/>
               </w:rPr>
-              <w:t>chr</w:t>
+              <w:t>fct</w:t>
             </w:r>
             <w:proofErr w:type="spellEnd"/>
             <w:r>
@@ -10967,7 +11020,7 @@
               <w:rPr>
                 <w:sz w:val="12"/>
               </w:rPr>
-              <w:t>chr</w:t>
+              <w:t>fct</w:t>
             </w:r>
             <w:proofErr w:type="spellEnd"/>
             <w:r>
@@ -10995,7 +11048,7 @@
               <w:rPr>
                 <w:sz w:val="12"/>
               </w:rPr>
-              <w:t>chr</w:t>
+              <w:t>fct</w:t>
             </w:r>
             <w:proofErr w:type="spellEnd"/>
             <w:r>
@@ -11023,7 +11076,7 @@
               <w:rPr>
                 <w:sz w:val="12"/>
               </w:rPr>
-              <w:t>chr</w:t>
+              <w:t>fct</w:t>
             </w:r>
             <w:proofErr w:type="spellEnd"/>
             <w:r>
@@ -11065,7 +11118,7 @@
               <w:rPr>
                 <w:sz w:val="12"/>
               </w:rPr>
-              <w:t>chr</w:t>
+              <w:t>fct</w:t>
             </w:r>
             <w:proofErr w:type="spellEnd"/>
             <w:r>
@@ -11079,7 +11132,7 @@
               <w:rPr>
                 <w:sz w:val="12"/>
               </w:rPr>
-              <w:t>chr</w:t>
+              <w:t>fct</w:t>
             </w:r>
             <w:proofErr w:type="spellEnd"/>
             <w:r>
@@ -11149,7 +11202,7 @@
               <w:rPr>
                 <w:sz w:val="12"/>
               </w:rPr>
-              <w:t>chr</w:t>
+              <w:t>fct</w:t>
             </w:r>
             <w:proofErr w:type="spellEnd"/>
             <w:r>
@@ -11177,7 +11230,7 @@
               <w:rPr>
                 <w:sz w:val="12"/>
               </w:rPr>
-              <w:t>chr</w:t>
+              <w:t>fct</w:t>
             </w:r>
             <w:proofErr w:type="spellEnd"/>
             <w:r>
@@ -11219,7 +11272,7 @@
               <w:rPr>
                 <w:sz w:val="12"/>
               </w:rPr>
-              <w:t>chr</w:t>
+              <w:t>fct</w:t>
             </w:r>
             <w:proofErr w:type="spellEnd"/>
             <w:r>
@@ -12916,9 +12969,6 @@
           <w:p>
             <w:pPr>
               <w:pStyle w:val="Code"/>
-              <w:rPr>
-                <w:b/>
-              </w:rPr>
             </w:pPr>
             <w:r>
               <w:t>7 Sat         20948</w:t>
@@ -13345,9 +13395,6 @@
           <w:p>
             <w:pPr>
               <w:pStyle w:val="Code"/>
-              <w:rPr>
-                <w:b/>
-              </w:rPr>
             </w:pPr>
             <w:r>
               <w:t>3 Fri          58342</w:t>
@@ -15995,7 +16042,15 @@
               <w:rPr>
                 <w:sz w:val="12"/>
               </w:rPr>
-              <w:t xml:space="preserve"> [45] "today"    "friend"   "watch"    "way"      "girl"     "offer"    "nation"   "pleas"    "come"     "thing"    "start"   </w:t>
+              <w:t xml:space="preserve"> [45] "today"    "friend"   "watch"    "wa</w:t>
+            </w:r>
+            <w:bookmarkStart w:id="2" w:name="_GoBack"/>
+            <w:bookmarkEnd w:id="2"/>
+            <w:r>
+              <w:rPr>
+                <w:sz w:val="12"/>
+              </w:rPr>
+              <w:t xml:space="preserve">y"      "girl"     "offer"    "nation"   "pleas"    "come"     "thing"    "start"   </w:t>
             </w:r>
           </w:p>
           <w:p>
@@ -16541,7 +16596,7 @@
               <w:rPr>
                 <w:sz w:val="12"/>
               </w:rPr>
-              <w:t xml:space="preserve">"    "differ"  </w:t>
+              <w:t>"    "differ"</w:t>
             </w:r>
           </w:p>
         </w:tc>
@@ -21402,12 +21457,7 @@
         <w:t>s</w:t>
       </w:r>
       <w:r>
-        <w:t xml:space="preserve"> all factors whe</w:t>
-      </w:r>
-      <w:bookmarkStart w:id="2" w:name="_GoBack"/>
-      <w:bookmarkEnd w:id="2"/>
-      <w:r>
-        <w:t>re at least one level occurs less than 30 times and recode</w:t>
+        <w:t xml:space="preserve"> all factors where at least one level occurs less than 30 times and recode</w:t>
       </w:r>
       <w:r>
         <w:t xml:space="preserve">s </w:t>
@@ -26469,7 +26519,7 @@
 </file>
 
 <file path=customXml/itemProps1.xml><?xml version="1.0" encoding="utf-8"?>
-<ds:datastoreItem xmlns:ds="http://schemas.openxmlformats.org/officeDocument/2006/customXml" ds:itemID="{4E98A44A-A737-4E71-A05F-CF913E6F8F1E}">
+<ds:datastoreItem xmlns:ds="http://schemas.openxmlformats.org/officeDocument/2006/customXml" ds:itemID="{F3CA5C5F-3D5E-433E-914E-8C0655694BB8}">
   <ds:schemaRefs>
     <ds:schemaRef ds:uri="http://schemas.openxmlformats.org/officeDocument/2006/bibliography"/>
   </ds:schemaRefs>

</xml_diff>

<commit_message>
Additional considerations and important notes
</commit_message>
<xml_diff>
--- a/big-data/datacapx/task01/Task_1_Data_cleaning_and_regression_submission_foulds.docx
+++ b/big-data/datacapx/task01/Task_1_Data_cleaning_and_regression_submission_foulds.docx
@@ -13561,212 +13561,2583 @@
     </w:p>
     <w:p>
       <w:pPr>
+        <w:spacing w:line="240" w:lineRule="auto"/>
+        <w:rPr>
+          <w:b/>
+        </w:rPr>
+      </w:pPr>
+      <w:r>
+        <w:br w:type="page"/>
+      </w:r>
+    </w:p>
+    <w:p>
+      <w:pPr>
         <w:pStyle w:val="Header"/>
       </w:pPr>
+      <w:r>
+        <w:lastRenderedPageBreak/>
+        <w:t>Identify Factors with only one level</w:t>
+      </w:r>
+    </w:p>
+    <w:p>
+      <w:pPr>
+        <w:shd w:val="clear" w:color="auto" w:fill="1E1E1E"/>
+        <w:spacing w:line="285" w:lineRule="atLeast"/>
+        <w:rPr>
+          <w:rFonts w:ascii="Consolas" w:hAnsi="Consolas"/>
+          <w:color w:val="D4D4D4"/>
+          <w:sz w:val="21"/>
+          <w:szCs w:val="21"/>
+        </w:rPr>
+      </w:pPr>
+      <w:r>
+        <w:rPr>
+          <w:rFonts w:ascii="Consolas" w:hAnsi="Consolas"/>
+          <w:color w:val="9CDCFE"/>
+          <w:sz w:val="21"/>
+          <w:szCs w:val="21"/>
+        </w:rPr>
+        <w:t>uniform_factors</w:t>
+      </w:r>
+      <w:r>
+        <w:rPr>
+          <w:rFonts w:ascii="Consolas" w:hAnsi="Consolas"/>
+          <w:color w:val="D4D4D4"/>
+          <w:sz w:val="21"/>
+          <w:szCs w:val="21"/>
+        </w:rPr>
+        <w:t> &lt;- </w:t>
+      </w:r>
+      <w:r>
+        <w:rPr>
+          <w:rFonts w:ascii="Consolas" w:hAnsi="Consolas"/>
+          <w:color w:val="9CDCFE"/>
+          <w:sz w:val="21"/>
+          <w:szCs w:val="21"/>
+        </w:rPr>
+        <w:t>reddit</w:t>
+      </w:r>
+      <w:r>
+        <w:rPr>
+          <w:rFonts w:ascii="Consolas" w:hAnsi="Consolas"/>
+          <w:color w:val="D4D4D4"/>
+          <w:sz w:val="21"/>
+          <w:szCs w:val="21"/>
+        </w:rPr>
+        <w:t> %&gt;%</w:t>
+      </w:r>
+    </w:p>
+    <w:p>
+      <w:pPr>
+        <w:shd w:val="clear" w:color="auto" w:fill="1E1E1E"/>
+        <w:spacing w:line="285" w:lineRule="atLeast"/>
+        <w:rPr>
+          <w:rFonts w:ascii="Consolas" w:hAnsi="Consolas"/>
+          <w:color w:val="D4D4D4"/>
+          <w:sz w:val="21"/>
+          <w:szCs w:val="21"/>
+        </w:rPr>
+      </w:pPr>
+      <w:r>
+        <w:rPr>
+          <w:rFonts w:ascii="Consolas" w:hAnsi="Consolas"/>
+          <w:color w:val="D4D4D4"/>
+          <w:sz w:val="21"/>
+          <w:szCs w:val="21"/>
+        </w:rPr>
+        <w:t>  </w:t>
+      </w:r>
+      <w:r>
+        <w:rPr>
+          <w:rFonts w:ascii="Consolas" w:hAnsi="Consolas"/>
+          <w:color w:val="9CDCFE"/>
+          <w:sz w:val="21"/>
+          <w:szCs w:val="21"/>
+        </w:rPr>
+        <w:t>select_if</w:t>
+      </w:r>
+      <w:r>
+        <w:rPr>
+          <w:rFonts w:ascii="Consolas" w:hAnsi="Consolas"/>
+          <w:color w:val="D4D4D4"/>
+          <w:sz w:val="21"/>
+          <w:szCs w:val="21"/>
+        </w:rPr>
+        <w:t>(</w:t>
+      </w:r>
+      <w:r>
+        <w:rPr>
+          <w:rFonts w:ascii="Consolas" w:hAnsi="Consolas"/>
+          <w:color w:val="9CDCFE"/>
+          <w:sz w:val="21"/>
+          <w:szCs w:val="21"/>
+        </w:rPr>
+        <w:t>is.factor</w:t>
+      </w:r>
+      <w:r>
+        <w:rPr>
+          <w:rFonts w:ascii="Consolas" w:hAnsi="Consolas"/>
+          <w:color w:val="D4D4D4"/>
+          <w:sz w:val="21"/>
+          <w:szCs w:val="21"/>
+        </w:rPr>
+        <w:t>) %&gt;% </w:t>
+      </w:r>
+    </w:p>
+    <w:p>
+      <w:pPr>
+        <w:shd w:val="clear" w:color="auto" w:fill="1E1E1E"/>
+        <w:spacing w:line="285" w:lineRule="atLeast"/>
+        <w:rPr>
+          <w:rFonts w:ascii="Consolas" w:hAnsi="Consolas"/>
+          <w:color w:val="D4D4D4"/>
+          <w:sz w:val="21"/>
+          <w:szCs w:val="21"/>
+        </w:rPr>
+      </w:pPr>
+      <w:r>
+        <w:rPr>
+          <w:rFonts w:ascii="Consolas" w:hAnsi="Consolas"/>
+          <w:color w:val="D4D4D4"/>
+          <w:sz w:val="21"/>
+          <w:szCs w:val="21"/>
+        </w:rPr>
+        <w:t>  </w:t>
+      </w:r>
+      <w:r>
+        <w:rPr>
+          <w:rFonts w:ascii="Consolas" w:hAnsi="Consolas"/>
+          <w:color w:val="DCDCAA"/>
+          <w:sz w:val="21"/>
+          <w:szCs w:val="21"/>
+        </w:rPr>
+        <w:t>sapply</w:t>
+      </w:r>
+      <w:r>
+        <w:rPr>
+          <w:rFonts w:ascii="Consolas" w:hAnsi="Consolas"/>
+          <w:color w:val="D4D4D4"/>
+          <w:sz w:val="21"/>
+          <w:szCs w:val="21"/>
+        </w:rPr>
+        <w:t>(</w:t>
+      </w:r>
+      <w:r>
+        <w:rPr>
+          <w:rFonts w:ascii="Consolas" w:hAnsi="Consolas"/>
+          <w:color w:val="9CDCFE"/>
+          <w:sz w:val="21"/>
+          <w:szCs w:val="21"/>
+        </w:rPr>
+        <w:t>nlevels</w:t>
+      </w:r>
+      <w:r>
+        <w:rPr>
+          <w:rFonts w:ascii="Consolas" w:hAnsi="Consolas"/>
+          <w:color w:val="D4D4D4"/>
+          <w:sz w:val="21"/>
+          <w:szCs w:val="21"/>
+        </w:rPr>
+        <w:t>) %&gt;%</w:t>
+      </w:r>
+    </w:p>
+    <w:p>
+      <w:pPr>
+        <w:shd w:val="clear" w:color="auto" w:fill="1E1E1E"/>
+        <w:spacing w:line="285" w:lineRule="atLeast"/>
+        <w:rPr>
+          <w:rFonts w:ascii="Consolas" w:hAnsi="Consolas"/>
+          <w:color w:val="D4D4D4"/>
+          <w:sz w:val="21"/>
+          <w:szCs w:val="21"/>
+        </w:rPr>
+      </w:pPr>
+      <w:r>
+        <w:rPr>
+          <w:rFonts w:ascii="Consolas" w:hAnsi="Consolas"/>
+          <w:color w:val="D4D4D4"/>
+          <w:sz w:val="21"/>
+          <w:szCs w:val="21"/>
+        </w:rPr>
+        <w:t>  </w:t>
+      </w:r>
+      <w:r>
+        <w:rPr>
+          <w:rFonts w:ascii="Consolas" w:hAnsi="Consolas"/>
+          <w:color w:val="DCDCAA"/>
+          <w:sz w:val="21"/>
+          <w:szCs w:val="21"/>
+        </w:rPr>
+        <w:t>data.frame</w:t>
+      </w:r>
+      <w:r>
+        <w:rPr>
+          <w:rFonts w:ascii="Consolas" w:hAnsi="Consolas"/>
+          <w:color w:val="D4D4D4"/>
+          <w:sz w:val="21"/>
+          <w:szCs w:val="21"/>
+        </w:rPr>
+        <w:t>() %&gt;%</w:t>
+      </w:r>
+    </w:p>
+    <w:p>
+      <w:pPr>
+        <w:shd w:val="clear" w:color="auto" w:fill="1E1E1E"/>
+        <w:spacing w:line="285" w:lineRule="atLeast"/>
+        <w:rPr>
+          <w:rFonts w:ascii="Consolas" w:hAnsi="Consolas"/>
+          <w:color w:val="D4D4D4"/>
+          <w:sz w:val="21"/>
+          <w:szCs w:val="21"/>
+        </w:rPr>
+      </w:pPr>
+      <w:r>
+        <w:rPr>
+          <w:rFonts w:ascii="Consolas" w:hAnsi="Consolas"/>
+          <w:color w:val="D4D4D4"/>
+          <w:sz w:val="21"/>
+          <w:szCs w:val="21"/>
+        </w:rPr>
+        <w:t>  </w:t>
+      </w:r>
+      <w:r>
+        <w:rPr>
+          <w:rFonts w:ascii="Consolas" w:hAnsi="Consolas"/>
+          <w:color w:val="9CDCFE"/>
+          <w:sz w:val="21"/>
+          <w:szCs w:val="21"/>
+        </w:rPr>
+        <w:t>rownames_to_column</w:t>
+      </w:r>
+      <w:r>
+        <w:rPr>
+          <w:rFonts w:ascii="Consolas" w:hAnsi="Consolas"/>
+          <w:color w:val="D4D4D4"/>
+          <w:sz w:val="21"/>
+          <w:szCs w:val="21"/>
+        </w:rPr>
+        <w:t>() %&gt;%</w:t>
+      </w:r>
+    </w:p>
+    <w:p>
+      <w:pPr>
+        <w:shd w:val="clear" w:color="auto" w:fill="1E1E1E"/>
+        <w:spacing w:line="285" w:lineRule="atLeast"/>
+        <w:rPr>
+          <w:rFonts w:ascii="Consolas" w:hAnsi="Consolas"/>
+          <w:color w:val="D4D4D4"/>
+          <w:sz w:val="21"/>
+          <w:szCs w:val="21"/>
+        </w:rPr>
+      </w:pPr>
+      <w:r>
+        <w:rPr>
+          <w:rFonts w:ascii="Consolas" w:hAnsi="Consolas"/>
+          <w:color w:val="D4D4D4"/>
+          <w:sz w:val="21"/>
+          <w:szCs w:val="21"/>
+        </w:rPr>
+        <w:t>  </w:t>
+      </w:r>
+      <w:r>
+        <w:rPr>
+          <w:rFonts w:ascii="Consolas" w:hAnsi="Consolas"/>
+          <w:color w:val="DCDCAA"/>
+          <w:sz w:val="21"/>
+          <w:szCs w:val="21"/>
+        </w:rPr>
+        <w:t>setNames</w:t>
+      </w:r>
+      <w:r>
+        <w:rPr>
+          <w:rFonts w:ascii="Consolas" w:hAnsi="Consolas"/>
+          <w:color w:val="D4D4D4"/>
+          <w:sz w:val="21"/>
+          <w:szCs w:val="21"/>
+        </w:rPr>
+        <w:t>(</w:t>
+      </w:r>
+      <w:r>
+        <w:rPr>
+          <w:rFonts w:ascii="Consolas" w:hAnsi="Consolas"/>
+          <w:color w:val="DCDCAA"/>
+          <w:sz w:val="21"/>
+          <w:szCs w:val="21"/>
+        </w:rPr>
+        <w:t>c</w:t>
+      </w:r>
+      <w:r>
+        <w:rPr>
+          <w:rFonts w:ascii="Consolas" w:hAnsi="Consolas"/>
+          <w:color w:val="D4D4D4"/>
+          <w:sz w:val="21"/>
+          <w:szCs w:val="21"/>
+        </w:rPr>
+        <w:t>(</w:t>
+      </w:r>
+      <w:r>
+        <w:rPr>
+          <w:rFonts w:ascii="Consolas" w:hAnsi="Consolas"/>
+          <w:color w:val="CE9178"/>
+          <w:sz w:val="21"/>
+          <w:szCs w:val="21"/>
+        </w:rPr>
+        <w:t>"name"</w:t>
+      </w:r>
+      <w:r>
+        <w:rPr>
+          <w:rFonts w:ascii="Consolas" w:hAnsi="Consolas"/>
+          <w:color w:val="D4D4D4"/>
+          <w:sz w:val="21"/>
+          <w:szCs w:val="21"/>
+        </w:rPr>
+        <w:t>, </w:t>
+      </w:r>
+      <w:r>
+        <w:rPr>
+          <w:rFonts w:ascii="Consolas" w:hAnsi="Consolas"/>
+          <w:color w:val="CE9178"/>
+          <w:sz w:val="21"/>
+          <w:szCs w:val="21"/>
+        </w:rPr>
+        <w:t>"n"</w:t>
+      </w:r>
+      <w:r>
+        <w:rPr>
+          <w:rFonts w:ascii="Consolas" w:hAnsi="Consolas"/>
+          <w:color w:val="D4D4D4"/>
+          <w:sz w:val="21"/>
+          <w:szCs w:val="21"/>
+        </w:rPr>
+        <w:t>)) %&gt;%</w:t>
+      </w:r>
+    </w:p>
+    <w:p>
+      <w:pPr>
+        <w:shd w:val="clear" w:color="auto" w:fill="1E1E1E"/>
+        <w:spacing w:line="285" w:lineRule="atLeast"/>
+        <w:rPr>
+          <w:rFonts w:ascii="Consolas" w:hAnsi="Consolas"/>
+          <w:color w:val="D4D4D4"/>
+          <w:sz w:val="21"/>
+          <w:szCs w:val="21"/>
+        </w:rPr>
+      </w:pPr>
+      <w:r>
+        <w:rPr>
+          <w:rFonts w:ascii="Consolas" w:hAnsi="Consolas"/>
+          <w:color w:val="D4D4D4"/>
+          <w:sz w:val="21"/>
+          <w:szCs w:val="21"/>
+        </w:rPr>
+        <w:t>  </w:t>
+      </w:r>
+      <w:r>
+        <w:rPr>
+          <w:rFonts w:ascii="Consolas" w:hAnsi="Consolas"/>
+          <w:color w:val="DCDCAA"/>
+          <w:sz w:val="21"/>
+          <w:szCs w:val="21"/>
+        </w:rPr>
+        <w:t>filter</w:t>
+      </w:r>
+      <w:r>
+        <w:rPr>
+          <w:rFonts w:ascii="Consolas" w:hAnsi="Consolas"/>
+          <w:color w:val="D4D4D4"/>
+          <w:sz w:val="21"/>
+          <w:szCs w:val="21"/>
+        </w:rPr>
+        <w:t>(</w:t>
+      </w:r>
+      <w:r>
+        <w:rPr>
+          <w:rFonts w:ascii="Consolas" w:hAnsi="Consolas"/>
+          <w:color w:val="9CDCFE"/>
+          <w:sz w:val="21"/>
+          <w:szCs w:val="21"/>
+        </w:rPr>
+        <w:t>n</w:t>
+      </w:r>
+      <w:r>
+        <w:rPr>
+          <w:rFonts w:ascii="Consolas" w:hAnsi="Consolas"/>
+          <w:color w:val="D4D4D4"/>
+          <w:sz w:val="21"/>
+          <w:szCs w:val="21"/>
+        </w:rPr>
+        <w:t> == </w:t>
+      </w:r>
+      <w:r>
+        <w:rPr>
+          <w:rFonts w:ascii="Consolas" w:hAnsi="Consolas"/>
+          <w:color w:val="B5CEA8"/>
+          <w:sz w:val="21"/>
+          <w:szCs w:val="21"/>
+        </w:rPr>
+        <w:t>1</w:t>
+      </w:r>
+      <w:r>
+        <w:rPr>
+          <w:rFonts w:ascii="Consolas" w:hAnsi="Consolas"/>
+          <w:color w:val="D4D4D4"/>
+          <w:sz w:val="21"/>
+          <w:szCs w:val="21"/>
+        </w:rPr>
+        <w:t>) %&gt;%</w:t>
+      </w:r>
+    </w:p>
+    <w:p>
+      <w:pPr>
+        <w:shd w:val="clear" w:color="auto" w:fill="1E1E1E"/>
+        <w:spacing w:line="285" w:lineRule="atLeast"/>
+        <w:rPr>
+          <w:rFonts w:ascii="Consolas" w:hAnsi="Consolas"/>
+          <w:color w:val="D4D4D4"/>
+          <w:sz w:val="21"/>
+          <w:szCs w:val="21"/>
+        </w:rPr>
+      </w:pPr>
+      <w:r>
+        <w:rPr>
+          <w:rFonts w:ascii="Consolas" w:hAnsi="Consolas"/>
+          <w:color w:val="D4D4D4"/>
+          <w:sz w:val="21"/>
+          <w:szCs w:val="21"/>
+        </w:rPr>
+        <w:t>  </w:t>
+      </w:r>
+      <w:r>
+        <w:rPr>
+          <w:rFonts w:ascii="Consolas" w:hAnsi="Consolas"/>
+          <w:color w:val="9CDCFE"/>
+          <w:sz w:val="21"/>
+          <w:szCs w:val="21"/>
+        </w:rPr>
+        <w:t>pull</w:t>
+      </w:r>
+      <w:r>
+        <w:rPr>
+          <w:rFonts w:ascii="Consolas" w:hAnsi="Consolas"/>
+          <w:color w:val="D4D4D4"/>
+          <w:sz w:val="21"/>
+          <w:szCs w:val="21"/>
+        </w:rPr>
+        <w:t>(</w:t>
+      </w:r>
+      <w:r>
+        <w:rPr>
+          <w:rFonts w:ascii="Consolas" w:hAnsi="Consolas"/>
+          <w:color w:val="9CDCFE"/>
+          <w:sz w:val="21"/>
+          <w:szCs w:val="21"/>
+        </w:rPr>
+        <w:t>name</w:t>
+      </w:r>
+      <w:r>
+        <w:rPr>
+          <w:rFonts w:ascii="Consolas" w:hAnsi="Consolas"/>
+          <w:color w:val="D4D4D4"/>
+          <w:sz w:val="21"/>
+          <w:szCs w:val="21"/>
+        </w:rPr>
+        <w:t>)</w:t>
+      </w:r>
+    </w:p>
+    <w:p>
+      <w:pPr>
+        <w:shd w:val="clear" w:color="auto" w:fill="1E1E1E"/>
+        <w:spacing w:line="285" w:lineRule="atLeast"/>
+        <w:rPr>
+          <w:rFonts w:ascii="Consolas" w:hAnsi="Consolas"/>
+          <w:color w:val="D4D4D4"/>
+          <w:sz w:val="21"/>
+          <w:szCs w:val="21"/>
+        </w:rPr>
+      </w:pPr>
+    </w:p>
+    <w:p>
+      <w:pPr>
+        <w:shd w:val="clear" w:color="auto" w:fill="1E1E1E"/>
+        <w:spacing w:line="285" w:lineRule="atLeast"/>
+        <w:rPr>
+          <w:rFonts w:ascii="Consolas" w:hAnsi="Consolas"/>
+          <w:color w:val="D4D4D4"/>
+          <w:sz w:val="21"/>
+          <w:szCs w:val="21"/>
+        </w:rPr>
+      </w:pPr>
+      <w:r>
+        <w:rPr>
+          <w:rFonts w:ascii="Consolas" w:hAnsi="Consolas"/>
+          <w:color w:val="9CDCFE"/>
+          <w:sz w:val="21"/>
+          <w:szCs w:val="21"/>
+        </w:rPr>
+        <w:t>uniform_factors</w:t>
+      </w:r>
+    </w:p>
+    <w:p>
+      <w:pPr>
+        <w:shd w:val="clear" w:color="auto" w:fill="1E1E1E"/>
+        <w:spacing w:line="285" w:lineRule="atLeast"/>
+        <w:rPr>
+          <w:rFonts w:ascii="Consolas" w:hAnsi="Consolas"/>
+          <w:color w:val="D4D4D4"/>
+          <w:sz w:val="21"/>
+          <w:szCs w:val="21"/>
+        </w:rPr>
+      </w:pPr>
+    </w:p>
+    <w:p>
+      <w:pPr>
+        <w:pStyle w:val="Header"/>
+      </w:pPr>
+    </w:p>
+    <w:p>
+      <w:pPr>
+        <w:pStyle w:val="Caption"/>
+        <w:keepNext/>
+      </w:pPr>
+      <w:r>
+        <w:t xml:space="preserve">Table </w:t>
+      </w:r>
+      <w:fldSimple w:instr=" SEQ Table \* ARABIC ">
+        <w:r>
+          <w:rPr>
+            <w:noProof/>
+          </w:rPr>
+          <w:t>13</w:t>
+        </w:r>
+      </w:fldSimple>
+      <w:r>
+        <w:t>. Uniform factors.</w:t>
+      </w:r>
+    </w:p>
+    <w:tbl>
+      <w:tblPr>
+        <w:tblStyle w:val="TableGrid"/>
+        <w:tblW w:w="0" w:type="auto"/>
+        <w:tblLook w:val="04A0" w:firstRow="1" w:lastRow="0" w:firstColumn="1" w:lastColumn="0" w:noHBand="0" w:noVBand="1"/>
+      </w:tblPr>
+      <w:tblGrid>
+        <w:gridCol w:w="9394"/>
+      </w:tblGrid>
+      <w:tr>
+        <w:tc>
+          <w:tcPr>
+            <w:tcW w:w="9394" w:type="dxa"/>
+          </w:tcPr>
+          <w:p>
+            <w:pPr>
+              <w:pStyle w:val="Code"/>
+            </w:pPr>
+            <w:r>
+              <w:t>[1] "id"        "permalink" "url"</w:t>
+            </w:r>
+          </w:p>
+        </w:tc>
+      </w:tr>
+    </w:tbl>
+    <w:p>
+      <w:pPr>
+        <w:pStyle w:val="Header"/>
+      </w:pPr>
+    </w:p>
+    <w:p>
+      <w:pPr>
+        <w:pStyle w:val="Header"/>
+      </w:pPr>
+      <w:r>
+        <w:t>Remove Uniform Factors</w:t>
+      </w:r>
+    </w:p>
+    <w:p>
+      <w:pPr>
+        <w:shd w:val="clear" w:color="auto" w:fill="1E1E1E"/>
+        <w:spacing w:line="285" w:lineRule="atLeast"/>
+        <w:rPr>
+          <w:rFonts w:ascii="Consolas" w:hAnsi="Consolas"/>
+          <w:color w:val="D4D4D4"/>
+          <w:sz w:val="21"/>
+          <w:szCs w:val="21"/>
+        </w:rPr>
+      </w:pPr>
+      <w:r>
+        <w:rPr>
+          <w:rFonts w:ascii="Consolas" w:hAnsi="Consolas"/>
+          <w:color w:val="9CDCFE"/>
+          <w:sz w:val="21"/>
+          <w:szCs w:val="21"/>
+        </w:rPr>
+        <w:t>reddit</w:t>
+      </w:r>
+      <w:r>
+        <w:rPr>
+          <w:rFonts w:ascii="Consolas" w:hAnsi="Consolas"/>
+          <w:color w:val="D4D4D4"/>
+          <w:sz w:val="21"/>
+          <w:szCs w:val="21"/>
+        </w:rPr>
+        <w:t> &lt;- </w:t>
+      </w:r>
+      <w:r>
+        <w:rPr>
+          <w:rFonts w:ascii="Consolas" w:hAnsi="Consolas"/>
+          <w:color w:val="9CDCFE"/>
+          <w:sz w:val="21"/>
+          <w:szCs w:val="21"/>
+        </w:rPr>
+        <w:t>reddit</w:t>
+      </w:r>
+      <w:r>
+        <w:rPr>
+          <w:rFonts w:ascii="Consolas" w:hAnsi="Consolas"/>
+          <w:color w:val="D4D4D4"/>
+          <w:sz w:val="21"/>
+          <w:szCs w:val="21"/>
+        </w:rPr>
+        <w:t> %&gt;%</w:t>
+      </w:r>
+    </w:p>
+    <w:p>
+      <w:pPr>
+        <w:shd w:val="clear" w:color="auto" w:fill="1E1E1E"/>
+        <w:spacing w:line="285" w:lineRule="atLeast"/>
+        <w:rPr>
+          <w:rFonts w:ascii="Consolas" w:hAnsi="Consolas"/>
+          <w:color w:val="D4D4D4"/>
+          <w:sz w:val="21"/>
+          <w:szCs w:val="21"/>
+        </w:rPr>
+      </w:pPr>
+      <w:r>
+        <w:rPr>
+          <w:rFonts w:ascii="Consolas" w:hAnsi="Consolas"/>
+          <w:color w:val="D4D4D4"/>
+          <w:sz w:val="21"/>
+          <w:szCs w:val="21"/>
+        </w:rPr>
+        <w:t>  </w:t>
+      </w:r>
+      <w:r>
+        <w:rPr>
+          <w:rFonts w:ascii="Consolas" w:hAnsi="Consolas"/>
+          <w:color w:val="9CDCFE"/>
+          <w:sz w:val="21"/>
+          <w:szCs w:val="21"/>
+        </w:rPr>
+        <w:t>select</w:t>
+      </w:r>
+      <w:r>
+        <w:rPr>
+          <w:rFonts w:ascii="Consolas" w:hAnsi="Consolas"/>
+          <w:color w:val="D4D4D4"/>
+          <w:sz w:val="21"/>
+          <w:szCs w:val="21"/>
+        </w:rPr>
+        <w:t>(-</w:t>
+      </w:r>
+      <w:r>
+        <w:rPr>
+          <w:rFonts w:ascii="Consolas" w:hAnsi="Consolas"/>
+          <w:color w:val="9CDCFE"/>
+          <w:sz w:val="21"/>
+          <w:szCs w:val="21"/>
+        </w:rPr>
+        <w:t>all_of</w:t>
+      </w:r>
+      <w:r>
+        <w:rPr>
+          <w:rFonts w:ascii="Consolas" w:hAnsi="Consolas"/>
+          <w:color w:val="D4D4D4"/>
+          <w:sz w:val="21"/>
+          <w:szCs w:val="21"/>
+        </w:rPr>
+        <w:t>(</w:t>
+      </w:r>
+      <w:r>
+        <w:rPr>
+          <w:rFonts w:ascii="Consolas" w:hAnsi="Consolas"/>
+          <w:color w:val="9CDCFE"/>
+          <w:sz w:val="21"/>
+          <w:szCs w:val="21"/>
+        </w:rPr>
+        <w:t>uniform_factors</w:t>
+      </w:r>
+      <w:r>
+        <w:rPr>
+          <w:rFonts w:ascii="Consolas" w:hAnsi="Consolas"/>
+          <w:color w:val="D4D4D4"/>
+          <w:sz w:val="21"/>
+          <w:szCs w:val="21"/>
+        </w:rPr>
+        <w:t>))</w:t>
+      </w:r>
+    </w:p>
+    <w:p>
+      <w:pPr>
+        <w:shd w:val="clear" w:color="auto" w:fill="1E1E1E"/>
+        <w:spacing w:line="285" w:lineRule="atLeast"/>
+        <w:rPr>
+          <w:rFonts w:ascii="Consolas" w:hAnsi="Consolas"/>
+          <w:color w:val="D4D4D4"/>
+          <w:sz w:val="21"/>
+          <w:szCs w:val="21"/>
+        </w:rPr>
+      </w:pPr>
+    </w:p>
+    <w:p>
+      <w:pPr>
+        <w:pStyle w:val="Header"/>
+      </w:pPr>
+    </w:p>
+    <w:p>
+      <w:pPr>
+        <w:pStyle w:val="Header"/>
+      </w:pPr>
+    </w:p>
+    <w:p>
+      <w:pPr>
+        <w:pStyle w:val="Instructions"/>
+        <w:rPr>
+          <w:b/>
+        </w:rPr>
+      </w:pPr>
+      <w:r>
+        <w:t xml:space="preserve">Include the name/s of any associated code (.r) script file/s related to Step </w:t>
+      </w:r>
+      <w:r>
+        <w:t>9</w:t>
+      </w:r>
+      <w:r>
+        <w:t xml:space="preserve"> that are included in your .zip file:</w:t>
+      </w:r>
+    </w:p>
+    <w:p>
+      <w:pPr>
+        <w:pStyle w:val="Header"/>
+      </w:pPr>
+    </w:p>
+    <w:p>
+      <w:pPr>
+        <w:spacing w:line="240" w:lineRule="auto"/>
+        <w:rPr>
+          <w:b/>
+        </w:rPr>
+      </w:pPr>
+      <w:r>
+        <w:br w:type="page"/>
+      </w:r>
+    </w:p>
+    <w:p>
+      <w:pPr>
+        <w:pStyle w:val="Question"/>
+      </w:pPr>
+      <w:r>
+        <w:lastRenderedPageBreak/>
+        <w:t>Your code correctly identifies</w:t>
+      </w:r>
+      <w:r>
+        <w:t xml:space="preserve"> and remove</w:t>
+      </w:r>
+      <w:r>
+        <w:t>s</w:t>
+      </w:r>
+      <w:r>
+        <w:t xml:space="preserve"> all columns with an excessive</w:t>
+      </w:r>
+      <w:r>
+        <w:t xml:space="preserve"> number of missing values. P</w:t>
+      </w:r>
+      <w:r>
+        <w:t xml:space="preserve">rovide a list of the variables </w:t>
+      </w:r>
+      <w:r>
+        <w:t xml:space="preserve">that were </w:t>
+      </w:r>
+      <w:r>
+        <w:t>removed and evidence of your code.</w:t>
+      </w:r>
+      <w:r>
+        <w:t xml:space="preserve"> </w:t>
+      </w:r>
+      <w:r>
+        <w:br/>
+      </w:r>
+      <w:r>
+        <w:rPr>
+          <w:b w:val="0"/>
+        </w:rPr>
+        <w:t>[</w:t>
+      </w:r>
+      <w:r>
+        <w:rPr>
+          <w:b w:val="0"/>
+        </w:rPr>
+        <w:t>3</w:t>
+      </w:r>
+      <w:r>
+        <w:rPr>
+          <w:b w:val="0"/>
+        </w:rPr>
+        <w:t xml:space="preserve"> points]</w:t>
+      </w:r>
+    </w:p>
+    <w:p>
+      <w:pPr>
+        <w:pStyle w:val="Header"/>
+      </w:pPr>
+    </w:p>
+    <w:p>
+      <w:pPr>
+        <w:pStyle w:val="Header"/>
+      </w:pPr>
+      <w:r>
+        <w:t>Identify columns with excessive missing values</w:t>
+      </w:r>
+    </w:p>
+    <w:p>
+      <w:pPr>
+        <w:shd w:val="clear" w:color="auto" w:fill="1E1E1E"/>
+        <w:spacing w:line="285" w:lineRule="atLeast"/>
+        <w:rPr>
+          <w:rFonts w:ascii="Consolas" w:hAnsi="Consolas"/>
+          <w:color w:val="D4D4D4"/>
+          <w:sz w:val="21"/>
+          <w:szCs w:val="21"/>
+        </w:rPr>
+      </w:pPr>
+      <w:r>
+        <w:rPr>
+          <w:rFonts w:ascii="Consolas" w:hAnsi="Consolas"/>
+          <w:color w:val="9CDCFE"/>
+          <w:sz w:val="21"/>
+          <w:szCs w:val="21"/>
+        </w:rPr>
+        <w:t>na_factors</w:t>
+      </w:r>
+      <w:r>
+        <w:rPr>
+          <w:rFonts w:ascii="Consolas" w:hAnsi="Consolas"/>
+          <w:color w:val="D4D4D4"/>
+          <w:sz w:val="21"/>
+          <w:szCs w:val="21"/>
+        </w:rPr>
+        <w:t> &lt;- </w:t>
+      </w:r>
+      <w:r>
+        <w:rPr>
+          <w:rFonts w:ascii="Consolas" w:hAnsi="Consolas"/>
+          <w:color w:val="9CDCFE"/>
+          <w:sz w:val="21"/>
+          <w:szCs w:val="21"/>
+        </w:rPr>
+        <w:t>reddit</w:t>
+      </w:r>
+      <w:r>
+        <w:rPr>
+          <w:rFonts w:ascii="Consolas" w:hAnsi="Consolas"/>
+          <w:color w:val="D4D4D4"/>
+          <w:sz w:val="21"/>
+          <w:szCs w:val="21"/>
+        </w:rPr>
+        <w:t> %&gt;%</w:t>
+      </w:r>
+    </w:p>
+    <w:p>
+      <w:pPr>
+        <w:shd w:val="clear" w:color="auto" w:fill="1E1E1E"/>
+        <w:spacing w:line="285" w:lineRule="atLeast"/>
+        <w:rPr>
+          <w:rFonts w:ascii="Consolas" w:hAnsi="Consolas"/>
+          <w:color w:val="D4D4D4"/>
+          <w:sz w:val="21"/>
+          <w:szCs w:val="21"/>
+        </w:rPr>
+      </w:pPr>
+      <w:r>
+        <w:rPr>
+          <w:rFonts w:ascii="Consolas" w:hAnsi="Consolas"/>
+          <w:color w:val="D4D4D4"/>
+          <w:sz w:val="21"/>
+          <w:szCs w:val="21"/>
+        </w:rPr>
+        <w:t>  </w:t>
+      </w:r>
+      <w:r>
+        <w:rPr>
+          <w:rFonts w:ascii="Consolas" w:hAnsi="Consolas"/>
+          <w:color w:val="DCDCAA"/>
+          <w:sz w:val="21"/>
+          <w:szCs w:val="21"/>
+        </w:rPr>
+        <w:t>sapply</w:t>
+      </w:r>
+      <w:r>
+        <w:rPr>
+          <w:rFonts w:ascii="Consolas" w:hAnsi="Consolas"/>
+          <w:color w:val="D4D4D4"/>
+          <w:sz w:val="21"/>
+          <w:szCs w:val="21"/>
+        </w:rPr>
+        <w:t>(</w:t>
+      </w:r>
+      <w:r>
+        <w:rPr>
+          <w:rFonts w:ascii="Consolas" w:hAnsi="Consolas"/>
+          <w:color w:val="C586C0"/>
+          <w:sz w:val="21"/>
+          <w:szCs w:val="21"/>
+        </w:rPr>
+        <w:t>function</w:t>
+      </w:r>
+      <w:r>
+        <w:rPr>
+          <w:rFonts w:ascii="Consolas" w:hAnsi="Consolas"/>
+          <w:color w:val="D4D4D4"/>
+          <w:sz w:val="21"/>
+          <w:szCs w:val="21"/>
+        </w:rPr>
+        <w:t>(</w:t>
+      </w:r>
+      <w:r>
+        <w:rPr>
+          <w:rFonts w:ascii="Consolas" w:hAnsi="Consolas"/>
+          <w:color w:val="9CDCFE"/>
+          <w:sz w:val="21"/>
+          <w:szCs w:val="21"/>
+        </w:rPr>
+        <w:t>x</w:t>
+      </w:r>
+      <w:r>
+        <w:rPr>
+          <w:rFonts w:ascii="Consolas" w:hAnsi="Consolas"/>
+          <w:color w:val="D4D4D4"/>
+          <w:sz w:val="21"/>
+          <w:szCs w:val="21"/>
+        </w:rPr>
+        <w:t>) </w:t>
+      </w:r>
+      <w:r>
+        <w:rPr>
+          <w:rFonts w:ascii="Consolas" w:hAnsi="Consolas"/>
+          <w:color w:val="DCDCAA"/>
+          <w:sz w:val="21"/>
+          <w:szCs w:val="21"/>
+        </w:rPr>
+        <w:t>sum</w:t>
+      </w:r>
+      <w:r>
+        <w:rPr>
+          <w:rFonts w:ascii="Consolas" w:hAnsi="Consolas"/>
+          <w:color w:val="D4D4D4"/>
+          <w:sz w:val="21"/>
+          <w:szCs w:val="21"/>
+        </w:rPr>
+        <w:t>(</w:t>
+      </w:r>
+      <w:r>
+        <w:rPr>
+          <w:rFonts w:ascii="Consolas" w:hAnsi="Consolas"/>
+          <w:color w:val="DCDCAA"/>
+          <w:sz w:val="21"/>
+          <w:szCs w:val="21"/>
+        </w:rPr>
+        <w:t>length</w:t>
+      </w:r>
+      <w:r>
+        <w:rPr>
+          <w:rFonts w:ascii="Consolas" w:hAnsi="Consolas"/>
+          <w:color w:val="D4D4D4"/>
+          <w:sz w:val="21"/>
+          <w:szCs w:val="21"/>
+        </w:rPr>
+        <w:t>(</w:t>
+      </w:r>
+      <w:r>
+        <w:rPr>
+          <w:rFonts w:ascii="Consolas" w:hAnsi="Consolas"/>
+          <w:color w:val="DCDCAA"/>
+          <w:sz w:val="21"/>
+          <w:szCs w:val="21"/>
+        </w:rPr>
+        <w:t>which</w:t>
+      </w:r>
+      <w:r>
+        <w:rPr>
+          <w:rFonts w:ascii="Consolas" w:hAnsi="Consolas"/>
+          <w:color w:val="D4D4D4"/>
+          <w:sz w:val="21"/>
+          <w:szCs w:val="21"/>
+        </w:rPr>
+        <w:t>(</w:t>
+      </w:r>
+      <w:r>
+        <w:rPr>
+          <w:rFonts w:ascii="Consolas" w:hAnsi="Consolas"/>
+          <w:color w:val="DCDCAA"/>
+          <w:sz w:val="21"/>
+          <w:szCs w:val="21"/>
+        </w:rPr>
+        <w:t>is.na</w:t>
+      </w:r>
+      <w:r>
+        <w:rPr>
+          <w:rFonts w:ascii="Consolas" w:hAnsi="Consolas"/>
+          <w:color w:val="D4D4D4"/>
+          <w:sz w:val="21"/>
+          <w:szCs w:val="21"/>
+        </w:rPr>
+        <w:t>(</w:t>
+      </w:r>
+      <w:r>
+        <w:rPr>
+          <w:rFonts w:ascii="Consolas" w:hAnsi="Consolas"/>
+          <w:color w:val="9CDCFE"/>
+          <w:sz w:val="21"/>
+          <w:szCs w:val="21"/>
+        </w:rPr>
+        <w:t>x</w:t>
+      </w:r>
+      <w:r>
+        <w:rPr>
+          <w:rFonts w:ascii="Consolas" w:hAnsi="Consolas"/>
+          <w:color w:val="D4D4D4"/>
+          <w:sz w:val="21"/>
+          <w:szCs w:val="21"/>
+        </w:rPr>
+        <w:t>))))) %&gt;%</w:t>
+      </w:r>
+    </w:p>
+    <w:p>
+      <w:pPr>
+        <w:shd w:val="clear" w:color="auto" w:fill="1E1E1E"/>
+        <w:spacing w:line="285" w:lineRule="atLeast"/>
+        <w:rPr>
+          <w:rFonts w:ascii="Consolas" w:hAnsi="Consolas"/>
+          <w:color w:val="D4D4D4"/>
+          <w:sz w:val="21"/>
+          <w:szCs w:val="21"/>
+        </w:rPr>
+      </w:pPr>
+      <w:r>
+        <w:rPr>
+          <w:rFonts w:ascii="Consolas" w:hAnsi="Consolas"/>
+          <w:color w:val="D4D4D4"/>
+          <w:sz w:val="21"/>
+          <w:szCs w:val="21"/>
+        </w:rPr>
+        <w:t>  </w:t>
+      </w:r>
+      <w:r>
+        <w:rPr>
+          <w:rFonts w:ascii="Consolas" w:hAnsi="Consolas"/>
+          <w:color w:val="DCDCAA"/>
+          <w:sz w:val="21"/>
+          <w:szCs w:val="21"/>
+        </w:rPr>
+        <w:t>data.frame</w:t>
+      </w:r>
+      <w:r>
+        <w:rPr>
+          <w:rFonts w:ascii="Consolas" w:hAnsi="Consolas"/>
+          <w:color w:val="D4D4D4"/>
+          <w:sz w:val="21"/>
+          <w:szCs w:val="21"/>
+        </w:rPr>
+        <w:t>() %&gt;%</w:t>
+      </w:r>
+    </w:p>
+    <w:p>
+      <w:pPr>
+        <w:shd w:val="clear" w:color="auto" w:fill="1E1E1E"/>
+        <w:spacing w:line="285" w:lineRule="atLeast"/>
+        <w:rPr>
+          <w:rFonts w:ascii="Consolas" w:hAnsi="Consolas"/>
+          <w:color w:val="D4D4D4"/>
+          <w:sz w:val="21"/>
+          <w:szCs w:val="21"/>
+        </w:rPr>
+      </w:pPr>
+      <w:r>
+        <w:rPr>
+          <w:rFonts w:ascii="Consolas" w:hAnsi="Consolas"/>
+          <w:color w:val="D4D4D4"/>
+          <w:sz w:val="21"/>
+          <w:szCs w:val="21"/>
+        </w:rPr>
+        <w:t>  </w:t>
+      </w:r>
+      <w:r>
+        <w:rPr>
+          <w:rFonts w:ascii="Consolas" w:hAnsi="Consolas"/>
+          <w:color w:val="9CDCFE"/>
+          <w:sz w:val="21"/>
+          <w:szCs w:val="21"/>
+        </w:rPr>
+        <w:t>rownames_to_column</w:t>
+      </w:r>
+      <w:r>
+        <w:rPr>
+          <w:rFonts w:ascii="Consolas" w:hAnsi="Consolas"/>
+          <w:color w:val="D4D4D4"/>
+          <w:sz w:val="21"/>
+          <w:szCs w:val="21"/>
+        </w:rPr>
+        <w:t>() %&gt;%</w:t>
+      </w:r>
+    </w:p>
+    <w:p>
+      <w:pPr>
+        <w:shd w:val="clear" w:color="auto" w:fill="1E1E1E"/>
+        <w:spacing w:line="285" w:lineRule="atLeast"/>
+        <w:rPr>
+          <w:rFonts w:ascii="Consolas" w:hAnsi="Consolas"/>
+          <w:color w:val="D4D4D4"/>
+          <w:sz w:val="21"/>
+          <w:szCs w:val="21"/>
+        </w:rPr>
+      </w:pPr>
+      <w:r>
+        <w:rPr>
+          <w:rFonts w:ascii="Consolas" w:hAnsi="Consolas"/>
+          <w:color w:val="D4D4D4"/>
+          <w:sz w:val="21"/>
+          <w:szCs w:val="21"/>
+        </w:rPr>
+        <w:t>  </w:t>
+      </w:r>
+      <w:r>
+        <w:rPr>
+          <w:rFonts w:ascii="Consolas" w:hAnsi="Consolas"/>
+          <w:color w:val="DCDCAA"/>
+          <w:sz w:val="21"/>
+          <w:szCs w:val="21"/>
+        </w:rPr>
+        <w:t>setNames</w:t>
+      </w:r>
+      <w:r>
+        <w:rPr>
+          <w:rFonts w:ascii="Consolas" w:hAnsi="Consolas"/>
+          <w:color w:val="D4D4D4"/>
+          <w:sz w:val="21"/>
+          <w:szCs w:val="21"/>
+        </w:rPr>
+        <w:t>(</w:t>
+      </w:r>
+      <w:r>
+        <w:rPr>
+          <w:rFonts w:ascii="Consolas" w:hAnsi="Consolas"/>
+          <w:color w:val="DCDCAA"/>
+          <w:sz w:val="21"/>
+          <w:szCs w:val="21"/>
+        </w:rPr>
+        <w:t>c</w:t>
+      </w:r>
+      <w:r>
+        <w:rPr>
+          <w:rFonts w:ascii="Consolas" w:hAnsi="Consolas"/>
+          <w:color w:val="D4D4D4"/>
+          <w:sz w:val="21"/>
+          <w:szCs w:val="21"/>
+        </w:rPr>
+        <w:t>(</w:t>
+      </w:r>
+      <w:r>
+        <w:rPr>
+          <w:rFonts w:ascii="Consolas" w:hAnsi="Consolas"/>
+          <w:color w:val="CE9178"/>
+          <w:sz w:val="21"/>
+          <w:szCs w:val="21"/>
+        </w:rPr>
+        <w:t>"name"</w:t>
+      </w:r>
+      <w:r>
+        <w:rPr>
+          <w:rFonts w:ascii="Consolas" w:hAnsi="Consolas"/>
+          <w:color w:val="D4D4D4"/>
+          <w:sz w:val="21"/>
+          <w:szCs w:val="21"/>
+        </w:rPr>
+        <w:t>, </w:t>
+      </w:r>
+      <w:r>
+        <w:rPr>
+          <w:rFonts w:ascii="Consolas" w:hAnsi="Consolas"/>
+          <w:color w:val="CE9178"/>
+          <w:sz w:val="21"/>
+          <w:szCs w:val="21"/>
+        </w:rPr>
+        <w:t>"n"</w:t>
+      </w:r>
+      <w:r>
+        <w:rPr>
+          <w:rFonts w:ascii="Consolas" w:hAnsi="Consolas"/>
+          <w:color w:val="D4D4D4"/>
+          <w:sz w:val="21"/>
+          <w:szCs w:val="21"/>
+        </w:rPr>
+        <w:t>)) %&gt;%</w:t>
+      </w:r>
+    </w:p>
+    <w:p>
+      <w:pPr>
+        <w:shd w:val="clear" w:color="auto" w:fill="1E1E1E"/>
+        <w:spacing w:line="285" w:lineRule="atLeast"/>
+        <w:rPr>
+          <w:rFonts w:ascii="Consolas" w:hAnsi="Consolas"/>
+          <w:color w:val="D4D4D4"/>
+          <w:sz w:val="21"/>
+          <w:szCs w:val="21"/>
+        </w:rPr>
+      </w:pPr>
+      <w:r>
+        <w:rPr>
+          <w:rFonts w:ascii="Consolas" w:hAnsi="Consolas"/>
+          <w:color w:val="D4D4D4"/>
+          <w:sz w:val="21"/>
+          <w:szCs w:val="21"/>
+        </w:rPr>
+        <w:t>  </w:t>
+      </w:r>
+      <w:r>
+        <w:rPr>
+          <w:rFonts w:ascii="Consolas" w:hAnsi="Consolas"/>
+          <w:color w:val="DCDCAA"/>
+          <w:sz w:val="21"/>
+          <w:szCs w:val="21"/>
+        </w:rPr>
+        <w:t>filter</w:t>
+      </w:r>
+      <w:r>
+        <w:rPr>
+          <w:rFonts w:ascii="Consolas" w:hAnsi="Consolas"/>
+          <w:color w:val="D4D4D4"/>
+          <w:sz w:val="21"/>
+          <w:szCs w:val="21"/>
+        </w:rPr>
+        <w:t>(</w:t>
+      </w:r>
+      <w:r>
+        <w:rPr>
+          <w:rFonts w:ascii="Consolas" w:hAnsi="Consolas"/>
+          <w:color w:val="9CDCFE"/>
+          <w:sz w:val="21"/>
+          <w:szCs w:val="21"/>
+        </w:rPr>
+        <w:t>n</w:t>
+      </w:r>
+      <w:r>
+        <w:rPr>
+          <w:rFonts w:ascii="Consolas" w:hAnsi="Consolas"/>
+          <w:color w:val="D4D4D4"/>
+          <w:sz w:val="21"/>
+          <w:szCs w:val="21"/>
+        </w:rPr>
+        <w:t> &gt; </w:t>
+      </w:r>
+      <w:r>
+        <w:rPr>
+          <w:rFonts w:ascii="Consolas" w:hAnsi="Consolas"/>
+          <w:color w:val="B5CEA8"/>
+          <w:sz w:val="21"/>
+          <w:szCs w:val="21"/>
+        </w:rPr>
+        <w:t>20</w:t>
+      </w:r>
+      <w:r>
+        <w:rPr>
+          <w:rFonts w:ascii="Consolas" w:hAnsi="Consolas"/>
+          <w:color w:val="D4D4D4"/>
+          <w:sz w:val="21"/>
+          <w:szCs w:val="21"/>
+        </w:rPr>
+        <w:t>) %&gt;%</w:t>
+      </w:r>
+    </w:p>
+    <w:p>
+      <w:pPr>
+        <w:shd w:val="clear" w:color="auto" w:fill="1E1E1E"/>
+        <w:spacing w:line="285" w:lineRule="atLeast"/>
+        <w:rPr>
+          <w:rFonts w:ascii="Consolas" w:hAnsi="Consolas"/>
+          <w:color w:val="D4D4D4"/>
+          <w:sz w:val="21"/>
+          <w:szCs w:val="21"/>
+        </w:rPr>
+      </w:pPr>
+      <w:r>
+        <w:rPr>
+          <w:rFonts w:ascii="Consolas" w:hAnsi="Consolas"/>
+          <w:color w:val="D4D4D4"/>
+          <w:sz w:val="21"/>
+          <w:szCs w:val="21"/>
+        </w:rPr>
+        <w:t>  </w:t>
+      </w:r>
+      <w:r>
+        <w:rPr>
+          <w:rFonts w:ascii="Consolas" w:hAnsi="Consolas"/>
+          <w:color w:val="9CDCFE"/>
+          <w:sz w:val="21"/>
+          <w:szCs w:val="21"/>
+        </w:rPr>
+        <w:t>pull</w:t>
+      </w:r>
+      <w:r>
+        <w:rPr>
+          <w:rFonts w:ascii="Consolas" w:hAnsi="Consolas"/>
+          <w:color w:val="D4D4D4"/>
+          <w:sz w:val="21"/>
+          <w:szCs w:val="21"/>
+        </w:rPr>
+        <w:t>(</w:t>
+      </w:r>
+      <w:r>
+        <w:rPr>
+          <w:rFonts w:ascii="Consolas" w:hAnsi="Consolas"/>
+          <w:color w:val="9CDCFE"/>
+          <w:sz w:val="21"/>
+          <w:szCs w:val="21"/>
+        </w:rPr>
+        <w:t>name</w:t>
+      </w:r>
+      <w:r>
+        <w:rPr>
+          <w:rFonts w:ascii="Consolas" w:hAnsi="Consolas"/>
+          <w:color w:val="D4D4D4"/>
+          <w:sz w:val="21"/>
+          <w:szCs w:val="21"/>
+        </w:rPr>
+        <w:t>)</w:t>
+      </w:r>
+    </w:p>
+    <w:p>
+      <w:pPr>
+        <w:shd w:val="clear" w:color="auto" w:fill="1E1E1E"/>
+        <w:spacing w:line="285" w:lineRule="atLeast"/>
+        <w:rPr>
+          <w:rFonts w:ascii="Consolas" w:hAnsi="Consolas"/>
+          <w:color w:val="D4D4D4"/>
+          <w:sz w:val="21"/>
+          <w:szCs w:val="21"/>
+        </w:rPr>
+      </w:pPr>
+    </w:p>
+    <w:p>
+      <w:pPr>
+        <w:shd w:val="clear" w:color="auto" w:fill="1E1E1E"/>
+        <w:spacing w:line="285" w:lineRule="atLeast"/>
+        <w:rPr>
+          <w:rFonts w:ascii="Consolas" w:hAnsi="Consolas"/>
+          <w:color w:val="D4D4D4"/>
+          <w:sz w:val="21"/>
+          <w:szCs w:val="21"/>
+        </w:rPr>
+      </w:pPr>
+      <w:r>
+        <w:rPr>
+          <w:rFonts w:ascii="Consolas" w:hAnsi="Consolas"/>
+          <w:color w:val="9CDCFE"/>
+          <w:sz w:val="21"/>
+          <w:szCs w:val="21"/>
+        </w:rPr>
+        <w:t>na_factors</w:t>
+      </w:r>
+    </w:p>
+    <w:p>
+      <w:pPr>
+        <w:pStyle w:val="Header"/>
+      </w:pPr>
+    </w:p>
+    <w:p>
+      <w:pPr>
+        <w:pStyle w:val="Caption"/>
+        <w:keepNext/>
+      </w:pPr>
+      <w:r>
+        <w:t xml:space="preserve">Table </w:t>
+      </w:r>
+      <w:fldSimple w:instr=" SEQ Table \* ARABIC ">
+        <w:r>
+          <w:rPr>
+            <w:noProof/>
+          </w:rPr>
+          <w:t>14</w:t>
+        </w:r>
+      </w:fldSimple>
+      <w:r>
+        <w:t>. Columns with more than 20 missing values.</w:t>
+      </w:r>
+    </w:p>
+    <w:tbl>
+      <w:tblPr>
+        <w:tblStyle w:val="TableGrid"/>
+        <w:tblW w:w="0" w:type="auto"/>
+        <w:tblLook w:val="04A0" w:firstRow="1" w:lastRow="0" w:firstColumn="1" w:lastColumn="0" w:noHBand="0" w:noVBand="1"/>
+      </w:tblPr>
+      <w:tblGrid>
+        <w:gridCol w:w="9394"/>
+      </w:tblGrid>
+      <w:tr>
+        <w:tc>
+          <w:tcPr>
+            <w:tcW w:w="9394" w:type="dxa"/>
+          </w:tcPr>
+          <w:p>
+            <w:pPr>
+              <w:pStyle w:val="Code"/>
+            </w:pPr>
+            <w:r>
+              <w:t>[1] "link_flair_text"  "thumbnail_height" "thumbnail_width"</w:t>
+            </w:r>
+          </w:p>
+        </w:tc>
+      </w:tr>
+    </w:tbl>
+    <w:p>
+      <w:pPr>
+        <w:pStyle w:val="Header"/>
+      </w:pPr>
+    </w:p>
+    <w:p>
+      <w:pPr>
+        <w:pStyle w:val="Header"/>
+      </w:pPr>
+      <w:r>
+        <w:t>Remove Identified Columns from the data set</w:t>
+      </w:r>
+    </w:p>
+    <w:p>
+      <w:pPr>
+        <w:shd w:val="clear" w:color="auto" w:fill="1E1E1E"/>
+        <w:spacing w:line="285" w:lineRule="atLeast"/>
+        <w:rPr>
+          <w:rFonts w:ascii="Consolas" w:hAnsi="Consolas"/>
+          <w:color w:val="D4D4D4"/>
+          <w:sz w:val="21"/>
+          <w:szCs w:val="21"/>
+        </w:rPr>
+      </w:pPr>
+      <w:r>
+        <w:rPr>
+          <w:rFonts w:ascii="Consolas" w:hAnsi="Consolas"/>
+          <w:color w:val="9CDCFE"/>
+          <w:sz w:val="21"/>
+          <w:szCs w:val="21"/>
+        </w:rPr>
+        <w:t>reddit</w:t>
+      </w:r>
+      <w:r>
+        <w:rPr>
+          <w:rFonts w:ascii="Consolas" w:hAnsi="Consolas"/>
+          <w:color w:val="D4D4D4"/>
+          <w:sz w:val="21"/>
+          <w:szCs w:val="21"/>
+        </w:rPr>
+        <w:t> &lt;- </w:t>
+      </w:r>
+      <w:r>
+        <w:rPr>
+          <w:rFonts w:ascii="Consolas" w:hAnsi="Consolas"/>
+          <w:color w:val="9CDCFE"/>
+          <w:sz w:val="21"/>
+          <w:szCs w:val="21"/>
+        </w:rPr>
+        <w:t>reddit</w:t>
+      </w:r>
+      <w:r>
+        <w:rPr>
+          <w:rFonts w:ascii="Consolas" w:hAnsi="Consolas"/>
+          <w:color w:val="D4D4D4"/>
+          <w:sz w:val="21"/>
+          <w:szCs w:val="21"/>
+        </w:rPr>
+        <w:t> %&gt;%</w:t>
+      </w:r>
+    </w:p>
+    <w:p>
+      <w:pPr>
+        <w:shd w:val="clear" w:color="auto" w:fill="1E1E1E"/>
+        <w:spacing w:line="285" w:lineRule="atLeast"/>
+        <w:rPr>
+          <w:rFonts w:ascii="Consolas" w:hAnsi="Consolas"/>
+          <w:color w:val="D4D4D4"/>
+          <w:sz w:val="21"/>
+          <w:szCs w:val="21"/>
+        </w:rPr>
+      </w:pPr>
+      <w:r>
+        <w:rPr>
+          <w:rFonts w:ascii="Consolas" w:hAnsi="Consolas"/>
+          <w:color w:val="D4D4D4"/>
+          <w:sz w:val="21"/>
+          <w:szCs w:val="21"/>
+        </w:rPr>
+        <w:t>  </w:t>
+      </w:r>
+      <w:r>
+        <w:rPr>
+          <w:rFonts w:ascii="Consolas" w:hAnsi="Consolas"/>
+          <w:color w:val="9CDCFE"/>
+          <w:sz w:val="21"/>
+          <w:szCs w:val="21"/>
+        </w:rPr>
+        <w:t>select</w:t>
+      </w:r>
+      <w:r>
+        <w:rPr>
+          <w:rFonts w:ascii="Consolas" w:hAnsi="Consolas"/>
+          <w:color w:val="D4D4D4"/>
+          <w:sz w:val="21"/>
+          <w:szCs w:val="21"/>
+        </w:rPr>
+        <w:t>(-</w:t>
+      </w:r>
+      <w:r>
+        <w:rPr>
+          <w:rFonts w:ascii="Consolas" w:hAnsi="Consolas"/>
+          <w:color w:val="9CDCFE"/>
+          <w:sz w:val="21"/>
+          <w:szCs w:val="21"/>
+        </w:rPr>
+        <w:t>all_of</w:t>
+      </w:r>
+      <w:r>
+        <w:rPr>
+          <w:rFonts w:ascii="Consolas" w:hAnsi="Consolas"/>
+          <w:color w:val="D4D4D4"/>
+          <w:sz w:val="21"/>
+          <w:szCs w:val="21"/>
+        </w:rPr>
+        <w:t>(</w:t>
+      </w:r>
+      <w:r>
+        <w:rPr>
+          <w:rFonts w:ascii="Consolas" w:hAnsi="Consolas"/>
+          <w:color w:val="9CDCFE"/>
+          <w:sz w:val="21"/>
+          <w:szCs w:val="21"/>
+        </w:rPr>
+        <w:t>na_factors</w:t>
+      </w:r>
+      <w:r>
+        <w:rPr>
+          <w:rFonts w:ascii="Consolas" w:hAnsi="Consolas"/>
+          <w:color w:val="D4D4D4"/>
+          <w:sz w:val="21"/>
+          <w:szCs w:val="21"/>
+        </w:rPr>
+        <w:t>))</w:t>
+      </w:r>
+    </w:p>
+    <w:p>
+      <w:pPr>
+        <w:pStyle w:val="Header"/>
+      </w:pPr>
+    </w:p>
+    <w:p>
+      <w:pPr>
+        <w:pStyle w:val="Header"/>
+      </w:pPr>
+    </w:p>
+    <w:p>
+      <w:pPr>
+        <w:pStyle w:val="Header"/>
+      </w:pPr>
+    </w:p>
+    <w:p>
+      <w:pPr>
+        <w:pStyle w:val="Instructions"/>
+        <w:rPr>
+          <w:b/>
+        </w:rPr>
+      </w:pPr>
+      <w:r>
+        <w:t xml:space="preserve">Include the name/s of any associated code (.r) script file/s related to Step </w:t>
+      </w:r>
+      <w:r>
+        <w:t>10</w:t>
+      </w:r>
+      <w:r>
+        <w:t xml:space="preserve"> that are included in your .zip file:</w:t>
+      </w:r>
+    </w:p>
+    <w:p>
+      <w:pPr>
+        <w:pStyle w:val="Header"/>
+      </w:pPr>
+    </w:p>
+    <w:p>
+      <w:pPr>
+        <w:spacing w:line="240" w:lineRule="auto"/>
+        <w:rPr>
+          <w:b/>
+        </w:rPr>
+      </w:pPr>
+      <w:r>
+        <w:br w:type="page"/>
+      </w:r>
+    </w:p>
+    <w:p>
+      <w:pPr>
+        <w:pStyle w:val="Question"/>
+      </w:pPr>
+      <w:r>
+        <w:lastRenderedPageBreak/>
+        <w:t>P</w:t>
+      </w:r>
+      <w:r>
+        <w:t>rovide a list of the remaining factors and the number of levels in the reddit data frame at the end of the data cleaning steps.</w:t>
+      </w:r>
+      <w:r>
+        <w:br/>
+      </w:r>
+      <w:r>
+        <w:rPr>
+          <w:b w:val="0"/>
+        </w:rPr>
+        <w:t>[</w:t>
+      </w:r>
+      <w:r>
+        <w:rPr>
+          <w:b w:val="0"/>
+        </w:rPr>
+        <w:t>1</w:t>
+      </w:r>
+      <w:r>
+        <w:rPr>
+          <w:b w:val="0"/>
+        </w:rPr>
+        <w:t xml:space="preserve"> point]</w:t>
+      </w:r>
+    </w:p>
+    <w:p>
+      <w:pPr>
+        <w:shd w:val="clear" w:color="auto" w:fill="1E1E1E"/>
+        <w:spacing w:line="285" w:lineRule="atLeast"/>
+        <w:rPr>
+          <w:rFonts w:ascii="Consolas" w:hAnsi="Consolas"/>
+          <w:color w:val="D4D4D4"/>
+          <w:sz w:val="21"/>
+          <w:szCs w:val="21"/>
+        </w:rPr>
+      </w:pPr>
+      <w:r>
+        <w:rPr>
+          <w:rFonts w:ascii="Consolas" w:hAnsi="Consolas"/>
+          <w:color w:val="9CDCFE"/>
+          <w:sz w:val="21"/>
+          <w:szCs w:val="21"/>
+        </w:rPr>
+        <w:t>reddit</w:t>
+      </w:r>
+      <w:r>
+        <w:rPr>
+          <w:rFonts w:ascii="Consolas" w:hAnsi="Consolas"/>
+          <w:color w:val="D4D4D4"/>
+          <w:sz w:val="21"/>
+          <w:szCs w:val="21"/>
+        </w:rPr>
+        <w:t> %&gt;%</w:t>
+      </w:r>
+    </w:p>
+    <w:p>
+      <w:pPr>
+        <w:shd w:val="clear" w:color="auto" w:fill="1E1E1E"/>
+        <w:spacing w:line="285" w:lineRule="atLeast"/>
+        <w:rPr>
+          <w:rFonts w:ascii="Consolas" w:hAnsi="Consolas"/>
+          <w:color w:val="D4D4D4"/>
+          <w:sz w:val="21"/>
+          <w:szCs w:val="21"/>
+        </w:rPr>
+      </w:pPr>
+      <w:r>
+        <w:rPr>
+          <w:rFonts w:ascii="Consolas" w:hAnsi="Consolas"/>
+          <w:color w:val="D4D4D4"/>
+          <w:sz w:val="21"/>
+          <w:szCs w:val="21"/>
+        </w:rPr>
+        <w:t>  </w:t>
+      </w:r>
+      <w:r>
+        <w:rPr>
+          <w:rFonts w:ascii="Consolas" w:hAnsi="Consolas"/>
+          <w:color w:val="9CDCFE"/>
+          <w:sz w:val="21"/>
+          <w:szCs w:val="21"/>
+        </w:rPr>
+        <w:t>select_if</w:t>
+      </w:r>
+      <w:r>
+        <w:rPr>
+          <w:rFonts w:ascii="Consolas" w:hAnsi="Consolas"/>
+          <w:color w:val="D4D4D4"/>
+          <w:sz w:val="21"/>
+          <w:szCs w:val="21"/>
+        </w:rPr>
+        <w:t>(</w:t>
+      </w:r>
+      <w:r>
+        <w:rPr>
+          <w:rFonts w:ascii="Consolas" w:hAnsi="Consolas"/>
+          <w:color w:val="9CDCFE"/>
+          <w:sz w:val="21"/>
+          <w:szCs w:val="21"/>
+        </w:rPr>
+        <w:t>is.factor</w:t>
+      </w:r>
+      <w:r>
+        <w:rPr>
+          <w:rFonts w:ascii="Consolas" w:hAnsi="Consolas"/>
+          <w:color w:val="D4D4D4"/>
+          <w:sz w:val="21"/>
+          <w:szCs w:val="21"/>
+        </w:rPr>
+        <w:t>) %&gt;% </w:t>
+      </w:r>
+    </w:p>
+    <w:p>
+      <w:pPr>
+        <w:shd w:val="clear" w:color="auto" w:fill="1E1E1E"/>
+        <w:spacing w:line="285" w:lineRule="atLeast"/>
+        <w:rPr>
+          <w:rFonts w:ascii="Consolas" w:hAnsi="Consolas"/>
+          <w:color w:val="D4D4D4"/>
+          <w:sz w:val="21"/>
+          <w:szCs w:val="21"/>
+        </w:rPr>
+      </w:pPr>
+      <w:r>
+        <w:rPr>
+          <w:rFonts w:ascii="Consolas" w:hAnsi="Consolas"/>
+          <w:color w:val="D4D4D4"/>
+          <w:sz w:val="21"/>
+          <w:szCs w:val="21"/>
+        </w:rPr>
+        <w:t>  </w:t>
+      </w:r>
+      <w:r>
+        <w:rPr>
+          <w:rFonts w:ascii="Consolas" w:hAnsi="Consolas"/>
+          <w:color w:val="DCDCAA"/>
+          <w:sz w:val="21"/>
+          <w:szCs w:val="21"/>
+        </w:rPr>
+        <w:t>sapply</w:t>
+      </w:r>
+      <w:r>
+        <w:rPr>
+          <w:rFonts w:ascii="Consolas" w:hAnsi="Consolas"/>
+          <w:color w:val="D4D4D4"/>
+          <w:sz w:val="21"/>
+          <w:szCs w:val="21"/>
+        </w:rPr>
+        <w:t>(</w:t>
+      </w:r>
+      <w:r>
+        <w:rPr>
+          <w:rFonts w:ascii="Consolas" w:hAnsi="Consolas"/>
+          <w:color w:val="9CDCFE"/>
+          <w:sz w:val="21"/>
+          <w:szCs w:val="21"/>
+        </w:rPr>
+        <w:t>nlevels</w:t>
+      </w:r>
+      <w:r>
+        <w:rPr>
+          <w:rFonts w:ascii="Consolas" w:hAnsi="Consolas"/>
+          <w:color w:val="D4D4D4"/>
+          <w:sz w:val="21"/>
+          <w:szCs w:val="21"/>
+        </w:rPr>
+        <w:t>) %&gt;%</w:t>
+      </w:r>
+    </w:p>
+    <w:p>
+      <w:pPr>
+        <w:shd w:val="clear" w:color="auto" w:fill="1E1E1E"/>
+        <w:spacing w:line="285" w:lineRule="atLeast"/>
+        <w:rPr>
+          <w:rFonts w:ascii="Consolas" w:hAnsi="Consolas"/>
+          <w:color w:val="D4D4D4"/>
+          <w:sz w:val="21"/>
+          <w:szCs w:val="21"/>
+        </w:rPr>
+      </w:pPr>
+      <w:r>
+        <w:rPr>
+          <w:rFonts w:ascii="Consolas" w:hAnsi="Consolas"/>
+          <w:color w:val="D4D4D4"/>
+          <w:sz w:val="21"/>
+          <w:szCs w:val="21"/>
+        </w:rPr>
+        <w:t>  </w:t>
+      </w:r>
+      <w:r>
+        <w:rPr>
+          <w:rFonts w:ascii="Consolas" w:hAnsi="Consolas"/>
+          <w:color w:val="DCDCAA"/>
+          <w:sz w:val="21"/>
+          <w:szCs w:val="21"/>
+        </w:rPr>
+        <w:t>data.frame</w:t>
+      </w:r>
+      <w:r>
+        <w:rPr>
+          <w:rFonts w:ascii="Consolas" w:hAnsi="Consolas"/>
+          <w:color w:val="D4D4D4"/>
+          <w:sz w:val="21"/>
+          <w:szCs w:val="21"/>
+        </w:rPr>
+        <w:t>() %&gt;%</w:t>
+      </w:r>
+    </w:p>
+    <w:p>
+      <w:pPr>
+        <w:shd w:val="clear" w:color="auto" w:fill="1E1E1E"/>
+        <w:spacing w:line="285" w:lineRule="atLeast"/>
+        <w:rPr>
+          <w:rFonts w:ascii="Consolas" w:hAnsi="Consolas"/>
+          <w:color w:val="D4D4D4"/>
+          <w:sz w:val="21"/>
+          <w:szCs w:val="21"/>
+        </w:rPr>
+      </w:pPr>
+      <w:r>
+        <w:rPr>
+          <w:rFonts w:ascii="Consolas" w:hAnsi="Consolas"/>
+          <w:color w:val="D4D4D4"/>
+          <w:sz w:val="21"/>
+          <w:szCs w:val="21"/>
+        </w:rPr>
+        <w:t>  </w:t>
+      </w:r>
+      <w:r>
+        <w:rPr>
+          <w:rFonts w:ascii="Consolas" w:hAnsi="Consolas"/>
+          <w:color w:val="9CDCFE"/>
+          <w:sz w:val="21"/>
+          <w:szCs w:val="21"/>
+        </w:rPr>
+        <w:t>rownames_to_column</w:t>
+      </w:r>
+      <w:r>
+        <w:rPr>
+          <w:rFonts w:ascii="Consolas" w:hAnsi="Consolas"/>
+          <w:color w:val="D4D4D4"/>
+          <w:sz w:val="21"/>
+          <w:szCs w:val="21"/>
+        </w:rPr>
+        <w:t>() %&gt;%</w:t>
+      </w:r>
+    </w:p>
+    <w:p>
+      <w:pPr>
+        <w:shd w:val="clear" w:color="auto" w:fill="1E1E1E"/>
+        <w:spacing w:line="285" w:lineRule="atLeast"/>
+        <w:rPr>
+          <w:rFonts w:ascii="Consolas" w:hAnsi="Consolas"/>
+          <w:color w:val="D4D4D4"/>
+          <w:sz w:val="21"/>
+          <w:szCs w:val="21"/>
+        </w:rPr>
+      </w:pPr>
+      <w:r>
+        <w:rPr>
+          <w:rFonts w:ascii="Consolas" w:hAnsi="Consolas"/>
+          <w:color w:val="D4D4D4"/>
+          <w:sz w:val="21"/>
+          <w:szCs w:val="21"/>
+        </w:rPr>
+        <w:t>  </w:t>
+      </w:r>
+      <w:r>
+        <w:rPr>
+          <w:rFonts w:ascii="Consolas" w:hAnsi="Consolas"/>
+          <w:color w:val="DCDCAA"/>
+          <w:sz w:val="21"/>
+          <w:szCs w:val="21"/>
+        </w:rPr>
+        <w:t>setNames</w:t>
+      </w:r>
+      <w:r>
+        <w:rPr>
+          <w:rFonts w:ascii="Consolas" w:hAnsi="Consolas"/>
+          <w:color w:val="D4D4D4"/>
+          <w:sz w:val="21"/>
+          <w:szCs w:val="21"/>
+        </w:rPr>
+        <w:t>(</w:t>
+      </w:r>
+      <w:r>
+        <w:rPr>
+          <w:rFonts w:ascii="Consolas" w:hAnsi="Consolas"/>
+          <w:color w:val="DCDCAA"/>
+          <w:sz w:val="21"/>
+          <w:szCs w:val="21"/>
+        </w:rPr>
+        <w:t>c</w:t>
+      </w:r>
+      <w:r>
+        <w:rPr>
+          <w:rFonts w:ascii="Consolas" w:hAnsi="Consolas"/>
+          <w:color w:val="D4D4D4"/>
+          <w:sz w:val="21"/>
+          <w:szCs w:val="21"/>
+        </w:rPr>
+        <w:t>(</w:t>
+      </w:r>
+      <w:r>
+        <w:rPr>
+          <w:rFonts w:ascii="Consolas" w:hAnsi="Consolas"/>
+          <w:color w:val="CE9178"/>
+          <w:sz w:val="21"/>
+          <w:szCs w:val="21"/>
+        </w:rPr>
+        <w:t>"factor"</w:t>
+      </w:r>
+      <w:r>
+        <w:rPr>
+          <w:rFonts w:ascii="Consolas" w:hAnsi="Consolas"/>
+          <w:color w:val="D4D4D4"/>
+          <w:sz w:val="21"/>
+          <w:szCs w:val="21"/>
+        </w:rPr>
+        <w:t>, </w:t>
+      </w:r>
+      <w:r>
+        <w:rPr>
+          <w:rFonts w:ascii="Consolas" w:hAnsi="Consolas"/>
+          <w:color w:val="CE9178"/>
+          <w:sz w:val="21"/>
+          <w:szCs w:val="21"/>
+        </w:rPr>
+        <w:t>"levels"</w:t>
+      </w:r>
+      <w:r>
+        <w:rPr>
+          <w:rFonts w:ascii="Consolas" w:hAnsi="Consolas"/>
+          <w:color w:val="D4D4D4"/>
+          <w:sz w:val="21"/>
+          <w:szCs w:val="21"/>
+        </w:rPr>
+        <w:t>))</w:t>
+      </w:r>
+    </w:p>
+    <w:p>
+      <w:pPr>
+        <w:pStyle w:val="Header"/>
+      </w:pPr>
+    </w:p>
+    <w:p>
+      <w:pPr>
+        <w:pStyle w:val="Caption"/>
+        <w:keepNext/>
+      </w:pPr>
+      <w:r>
+        <w:t xml:space="preserve">Table </w:t>
+      </w:r>
+      <w:fldSimple w:instr=" SEQ Table \* ARABIC ">
+        <w:r>
+          <w:rPr>
+            <w:noProof/>
+          </w:rPr>
+          <w:t>15</w:t>
+        </w:r>
+      </w:fldSimple>
+      <w:r>
+        <w:t>. Remaining factors.</w:t>
+      </w:r>
+    </w:p>
+    <w:tbl>
+      <w:tblPr>
+        <w:tblStyle w:val="TableGrid"/>
+        <w:tblW w:w="0" w:type="auto"/>
+        <w:tblLook w:val="04A0" w:firstRow="1" w:lastRow="0" w:firstColumn="1" w:lastColumn="0" w:noHBand="0" w:noVBand="1"/>
+      </w:tblPr>
+      <w:tblGrid>
+        <w:gridCol w:w="9394"/>
+      </w:tblGrid>
+      <w:tr>
+        <w:tc>
+          <w:tcPr>
+            <w:tcW w:w="9394" w:type="dxa"/>
+          </w:tcPr>
+          <w:p>
+            <w:pPr>
+              <w:pStyle w:val="Code"/>
+              <w:rPr>
+                <w:sz w:val="16"/>
+              </w:rPr>
+            </w:pPr>
+            <w:r>
+              <w:rPr>
+                <w:sz w:val="16"/>
+              </w:rPr>
+              <w:t xml:space="preserve">                    factor levels</w:t>
+            </w:r>
+          </w:p>
+          <w:p>
+            <w:pPr>
+              <w:pStyle w:val="Code"/>
+              <w:rPr>
+                <w:sz w:val="16"/>
+              </w:rPr>
+            </w:pPr>
+            <w:r>
+              <w:rPr>
+                <w:sz w:val="16"/>
+              </w:rPr>
+              <w:t>1                   author    104</w:t>
+            </w:r>
+          </w:p>
+          <w:p>
+            <w:pPr>
+              <w:pStyle w:val="Code"/>
+              <w:rPr>
+                <w:sz w:val="16"/>
+              </w:rPr>
+            </w:pPr>
+            <w:r>
+              <w:rPr>
+                <w:sz w:val="16"/>
+              </w:rPr>
+              <w:t>2           author_cakeday      2</w:t>
+            </w:r>
+          </w:p>
+          <w:p>
+            <w:pPr>
+              <w:pStyle w:val="Code"/>
+              <w:rPr>
+                <w:sz w:val="16"/>
+              </w:rPr>
+            </w:pPr>
+            <w:r>
+              <w:rPr>
+                <w:sz w:val="16"/>
+              </w:rPr>
+              <w:t>3   author_flair_css_class     35</w:t>
+            </w:r>
+          </w:p>
+          <w:p>
+            <w:pPr>
+              <w:pStyle w:val="Code"/>
+              <w:rPr>
+                <w:sz w:val="16"/>
+              </w:rPr>
+            </w:pPr>
+            <w:r>
+              <w:rPr>
+                <w:sz w:val="16"/>
+              </w:rPr>
+              <w:t>4        author_flair_text     28</w:t>
+            </w:r>
+          </w:p>
+          <w:p>
+            <w:pPr>
+              <w:pStyle w:val="Code"/>
+              <w:rPr>
+                <w:sz w:val="16"/>
+              </w:rPr>
+            </w:pPr>
+            <w:r>
+              <w:rPr>
+                <w:sz w:val="16"/>
+              </w:rPr>
+              <w:t>5                author_id      2</w:t>
+            </w:r>
+          </w:p>
+          <w:p>
+            <w:pPr>
+              <w:pStyle w:val="Code"/>
+              <w:rPr>
+                <w:sz w:val="16"/>
+              </w:rPr>
+            </w:pPr>
+            <w:r>
+              <w:rPr>
+                <w:sz w:val="16"/>
+              </w:rPr>
+              <w:t>6               brand_safe      2</w:t>
+            </w:r>
+          </w:p>
+          <w:p>
+            <w:pPr>
+              <w:pStyle w:val="Code"/>
+              <w:rPr>
+                <w:sz w:val="16"/>
+              </w:rPr>
+            </w:pPr>
+            <w:r>
+              <w:rPr>
+                <w:sz w:val="16"/>
+              </w:rPr>
+              <w:t>7             contest_mode      2</w:t>
+            </w:r>
+          </w:p>
+          <w:p>
+            <w:pPr>
+              <w:pStyle w:val="Code"/>
+              <w:rPr>
+                <w:sz w:val="16"/>
+              </w:rPr>
+            </w:pPr>
+            <w:r>
+              <w:rPr>
+                <w:sz w:val="16"/>
+              </w:rPr>
+              <w:t>8              created_utc      7</w:t>
+            </w:r>
+          </w:p>
+          <w:p>
+            <w:pPr>
+              <w:pStyle w:val="Code"/>
+              <w:rPr>
+                <w:sz w:val="16"/>
+              </w:rPr>
+            </w:pPr>
+            <w:r>
+              <w:rPr>
+                <w:sz w:val="16"/>
+              </w:rPr>
+              <w:t>9         crosspost_parent      2</w:t>
+            </w:r>
+          </w:p>
+          <w:p>
+            <w:pPr>
+              <w:pStyle w:val="Code"/>
+              <w:rPr>
+                <w:sz w:val="16"/>
+              </w:rPr>
+            </w:pPr>
+            <w:r>
+              <w:rPr>
+                <w:sz w:val="16"/>
+              </w:rPr>
+              <w:t>10   crosspost_parent_list      2</w:t>
+            </w:r>
+          </w:p>
+          <w:p>
+            <w:pPr>
+              <w:pStyle w:val="Code"/>
+              <w:rPr>
+                <w:sz w:val="16"/>
+              </w:rPr>
+            </w:pPr>
+            <w:r>
+              <w:rPr>
+                <w:sz w:val="16"/>
+              </w:rPr>
+              <w:t>11        disable_comments      3</w:t>
+            </w:r>
+          </w:p>
+          <w:p>
+            <w:pPr>
+              <w:pStyle w:val="Code"/>
+              <w:rPr>
+                <w:sz w:val="16"/>
+              </w:rPr>
+            </w:pPr>
+            <w:r>
+              <w:rPr>
+                <w:sz w:val="16"/>
+              </w:rPr>
+              <w:t>12           distinguished      2</w:t>
+            </w:r>
+          </w:p>
+          <w:p>
+            <w:pPr>
+              <w:pStyle w:val="Code"/>
+              <w:rPr>
+                <w:sz w:val="16"/>
+              </w:rPr>
+            </w:pPr>
+            <w:r>
+              <w:rPr>
+                <w:sz w:val="16"/>
+              </w:rPr>
+              <w:t>13                  domain    100</w:t>
+            </w:r>
+          </w:p>
+          <w:p>
+            <w:pPr>
+              <w:pStyle w:val="Code"/>
+              <w:rPr>
+                <w:sz w:val="16"/>
+              </w:rPr>
+            </w:pPr>
+            <w:r>
+              <w:rPr>
+                <w:sz w:val="16"/>
+              </w:rPr>
+              <w:t>14                  edited      2</w:t>
+            </w:r>
+          </w:p>
+          <w:p>
+            <w:pPr>
+              <w:pStyle w:val="Code"/>
+              <w:rPr>
+                <w:sz w:val="16"/>
+              </w:rPr>
+            </w:pPr>
+            <w:r>
+              <w:rPr>
+                <w:sz w:val="16"/>
+              </w:rPr>
+              <w:t>15                href_url      2</w:t>
+            </w:r>
+          </w:p>
+          <w:p>
+            <w:pPr>
+              <w:pStyle w:val="Code"/>
+              <w:rPr>
+                <w:sz w:val="16"/>
+              </w:rPr>
+            </w:pPr>
+            <w:r>
+              <w:rPr>
+                <w:sz w:val="16"/>
+              </w:rPr>
+              <w:t>16  is_reddit_media_domain      2</w:t>
+            </w:r>
+          </w:p>
+          <w:p>
+            <w:pPr>
+              <w:pStyle w:val="Code"/>
+              <w:rPr>
+                <w:sz w:val="16"/>
+              </w:rPr>
+            </w:pPr>
+            <w:r>
+              <w:rPr>
+                <w:sz w:val="16"/>
+              </w:rPr>
+              <w:t>17                 is_self      2</w:t>
+            </w:r>
+          </w:p>
+          <w:p>
+            <w:pPr>
+              <w:pStyle w:val="Code"/>
+              <w:rPr>
+                <w:sz w:val="16"/>
+              </w:rPr>
+            </w:pPr>
+            <w:r>
+              <w:rPr>
+                <w:sz w:val="16"/>
+              </w:rPr>
+              <w:t>18                is_video      2</w:t>
+            </w:r>
+          </w:p>
+          <w:p>
+            <w:pPr>
+              <w:pStyle w:val="Code"/>
+              <w:rPr>
+                <w:sz w:val="16"/>
+              </w:rPr>
+            </w:pPr>
+            <w:r>
+              <w:rPr>
+                <w:sz w:val="16"/>
+              </w:rPr>
+              <w:t>19    link_flair_css_class    102</w:t>
+            </w:r>
+          </w:p>
+          <w:p>
+            <w:pPr>
+              <w:pStyle w:val="Code"/>
+              <w:rPr>
+                <w:sz w:val="16"/>
+              </w:rPr>
+            </w:pPr>
+            <w:r>
+              <w:rPr>
+                <w:sz w:val="16"/>
+              </w:rPr>
+              <w:t>20                  locked      2</w:t>
+            </w:r>
+          </w:p>
+          <w:p>
+            <w:pPr>
+              <w:pStyle w:val="Code"/>
+              <w:rPr>
+                <w:sz w:val="16"/>
+              </w:rPr>
+            </w:pPr>
+            <w:r>
+              <w:rPr>
+                <w:sz w:val="16"/>
+              </w:rPr>
+              <w:t>21                   media      2</w:t>
+            </w:r>
+          </w:p>
+          <w:p>
+            <w:pPr>
+              <w:pStyle w:val="Code"/>
+              <w:rPr>
+                <w:sz w:val="16"/>
+              </w:rPr>
+            </w:pPr>
+            <w:r>
+              <w:rPr>
+                <w:sz w:val="16"/>
+              </w:rPr>
+              <w:t>22             media_embed      2</w:t>
+            </w:r>
+          </w:p>
+          <w:p>
+            <w:pPr>
+              <w:pStyle w:val="Code"/>
+              <w:rPr>
+                <w:sz w:val="16"/>
+              </w:rPr>
+            </w:pPr>
+            <w:r>
+              <w:rPr>
+                <w:sz w:val="16"/>
+              </w:rPr>
+              <w:t>23           mobile_ad_url      2</w:t>
+            </w:r>
+          </w:p>
+          <w:p>
+            <w:pPr>
+              <w:pStyle w:val="Code"/>
+              <w:rPr>
+                <w:sz w:val="16"/>
+              </w:rPr>
+            </w:pPr>
+            <w:r>
+              <w:rPr>
+                <w:sz w:val="16"/>
+              </w:rPr>
+              <w:t>24                 over_18      2</w:t>
+            </w:r>
+          </w:p>
+          <w:p>
+            <w:pPr>
+              <w:pStyle w:val="Code"/>
+              <w:rPr>
+                <w:sz w:val="16"/>
+              </w:rPr>
+            </w:pPr>
+            <w:r>
+              <w:rPr>
+                <w:sz w:val="16"/>
+              </w:rPr>
+              <w:t>25 parent_whitelist_status      8</w:t>
+            </w:r>
+          </w:p>
+          <w:p>
+            <w:pPr>
+              <w:pStyle w:val="Code"/>
+              <w:rPr>
+                <w:sz w:val="16"/>
+              </w:rPr>
+            </w:pPr>
+            <w:r>
+              <w:rPr>
+                <w:sz w:val="16"/>
+              </w:rPr>
+              <w:t>26               post_hint      7</w:t>
+            </w:r>
+          </w:p>
+          <w:p>
+            <w:pPr>
+              <w:pStyle w:val="Code"/>
+              <w:rPr>
+                <w:sz w:val="16"/>
+              </w:rPr>
+            </w:pPr>
+            <w:r>
+              <w:rPr>
+                <w:sz w:val="16"/>
+              </w:rPr>
+              <w:t>27                 preview     26</w:t>
+            </w:r>
+          </w:p>
+          <w:p>
+            <w:pPr>
+              <w:pStyle w:val="Code"/>
+              <w:rPr>
+                <w:sz w:val="16"/>
+              </w:rPr>
+            </w:pPr>
+            <w:r>
+              <w:rPr>
+                <w:sz w:val="16"/>
+              </w:rPr>
+              <w:t>28                promoted      2</w:t>
+            </w:r>
+          </w:p>
+          <w:p>
+            <w:pPr>
+              <w:pStyle w:val="Code"/>
+              <w:rPr>
+                <w:sz w:val="16"/>
+              </w:rPr>
+            </w:pPr>
+            <w:r>
+              <w:rPr>
+                <w:sz w:val="16"/>
+              </w:rPr>
+              <w:t>29            retrieved_on      3</w:t>
+            </w:r>
+          </w:p>
+          <w:p>
+            <w:pPr>
+              <w:pStyle w:val="Code"/>
+              <w:rPr>
+                <w:sz w:val="16"/>
+              </w:rPr>
+            </w:pPr>
+            <w:r>
+              <w:rPr>
+                <w:sz w:val="16"/>
+              </w:rPr>
+              <w:t>30            secure_media      2</w:t>
+            </w:r>
+          </w:p>
+          <w:p>
+            <w:pPr>
+              <w:pStyle w:val="Code"/>
+              <w:rPr>
+                <w:sz w:val="16"/>
+              </w:rPr>
+            </w:pPr>
+            <w:r>
+              <w:rPr>
+                <w:sz w:val="16"/>
+              </w:rPr>
+              <w:t>31      secure_media_embed      2</w:t>
+            </w:r>
+          </w:p>
+          <w:p>
+            <w:pPr>
+              <w:pStyle w:val="Code"/>
+              <w:rPr>
+                <w:sz w:val="16"/>
+              </w:rPr>
+            </w:pPr>
+            <w:r>
+              <w:rPr>
+                <w:sz w:val="16"/>
+              </w:rPr>
+              <w:t>32                selftext      4</w:t>
+            </w:r>
+          </w:p>
+          <w:p>
+            <w:pPr>
+              <w:pStyle w:val="Code"/>
+              <w:rPr>
+                <w:sz w:val="16"/>
+              </w:rPr>
+            </w:pPr>
+            <w:r>
+              <w:rPr>
+                <w:sz w:val="16"/>
+              </w:rPr>
+              <w:t>33                 spoiler      2</w:t>
+            </w:r>
+          </w:p>
+          <w:p>
+            <w:pPr>
+              <w:pStyle w:val="Code"/>
+              <w:rPr>
+                <w:sz w:val="16"/>
+              </w:rPr>
+            </w:pPr>
+            <w:r>
+              <w:rPr>
+                <w:sz w:val="16"/>
+              </w:rPr>
+              <w:t>34                stickied      2</w:t>
+            </w:r>
+          </w:p>
+          <w:p>
+            <w:pPr>
+              <w:pStyle w:val="Code"/>
+              <w:rPr>
+                <w:sz w:val="16"/>
+              </w:rPr>
+            </w:pPr>
+            <w:r>
+              <w:rPr>
+                <w:sz w:val="16"/>
+              </w:rPr>
+              <w:t>35               subreddit    100</w:t>
+            </w:r>
+          </w:p>
+          <w:p>
+            <w:pPr>
+              <w:pStyle w:val="Code"/>
+              <w:rPr>
+                <w:sz w:val="16"/>
+              </w:rPr>
+            </w:pPr>
+            <w:r>
+              <w:rPr>
+                <w:sz w:val="16"/>
+              </w:rPr>
+              <w:t>36            subreddit_id    100</w:t>
+            </w:r>
+          </w:p>
+          <w:p>
+            <w:pPr>
+              <w:pStyle w:val="Code"/>
+              <w:rPr>
+                <w:sz w:val="16"/>
+              </w:rPr>
+            </w:pPr>
+            <w:r>
+              <w:rPr>
+                <w:sz w:val="16"/>
+              </w:rPr>
+              <w:t>37               thumbnail      6</w:t>
+            </w:r>
+          </w:p>
+          <w:p>
+            <w:pPr>
+              <w:pStyle w:val="Code"/>
+              <w:rPr>
+                <w:sz w:val="16"/>
+              </w:rPr>
+            </w:pPr>
+            <w:r>
+              <w:rPr>
+                <w:sz w:val="16"/>
+              </w:rPr>
+              <w:t>38        whitelist_status      8</w:t>
+            </w:r>
+          </w:p>
+        </w:tc>
+      </w:tr>
+    </w:tbl>
+    <w:p>
+      <w:pPr>
+        <w:pStyle w:val="Header"/>
+      </w:pPr>
+    </w:p>
+    <w:p>
+      <w:pPr>
+        <w:pStyle w:val="Instructions"/>
+      </w:pPr>
+      <w:r>
+        <w:t xml:space="preserve">Include the name/s of any associated code (.r) script file/s related to Step </w:t>
+      </w:r>
+      <w:r>
+        <w:t>11</w:t>
+      </w:r>
+      <w:r>
+        <w:t xml:space="preserve"> that are included in your .zip file:</w:t>
+      </w:r>
+    </w:p>
+    <w:p>
       <w:bookmarkStart w:id="2" w:name="_GoBack"/>
       <w:bookmarkEnd w:id="2"/>
-    </w:p>
-    <w:p>
-      <w:pPr>
-        <w:pStyle w:val="Instructions"/>
-        <w:rPr>
-          <w:b/>
-        </w:rPr>
-      </w:pPr>
-      <w:r>
-        <w:t xml:space="preserve">Include the name/s of any associated code (.r) script file/s related to Step </w:t>
-      </w:r>
-      <w:r>
-        <w:t>9</w:t>
-      </w:r>
-      <w:r>
-        <w:t xml:space="preserve"> that are included in your .zip file:</w:t>
-      </w:r>
-    </w:p>
-    <w:p>
-      <w:pPr>
-        <w:pStyle w:val="Header"/>
-      </w:pPr>
-    </w:p>
-    <w:p>
-      <w:pPr>
-        <w:spacing w:line="240" w:lineRule="auto"/>
-        <w:rPr>
-          <w:b/>
-        </w:rPr>
-      </w:pPr>
-      <w:r>
-        <w:br w:type="page"/>
-      </w:r>
-    </w:p>
-    <w:p>
-      <w:pPr>
-        <w:pStyle w:val="Question"/>
-      </w:pPr>
-      <w:r>
-        <w:lastRenderedPageBreak/>
-        <w:t>Your code correctly identifies</w:t>
-      </w:r>
-      <w:r>
-        <w:t xml:space="preserve"> and remove</w:t>
-      </w:r>
-      <w:r>
-        <w:t>s</w:t>
-      </w:r>
-      <w:r>
-        <w:t xml:space="preserve"> all columns with an excessive</w:t>
-      </w:r>
-      <w:r>
-        <w:t xml:space="preserve"> number of missing values. P</w:t>
-      </w:r>
-      <w:r>
-        <w:t xml:space="preserve">rovide a list of the variables </w:t>
-      </w:r>
-      <w:r>
-        <w:t xml:space="preserve">that were </w:t>
-      </w:r>
-      <w:r>
-        <w:t>removed and evidence of your code.</w:t>
-      </w:r>
-      <w:r>
-        <w:t xml:space="preserve"> </w:t>
-      </w:r>
-      <w:r>
-        <w:br/>
-      </w:r>
-      <w:r>
-        <w:rPr>
-          <w:b w:val="0"/>
-        </w:rPr>
-        <w:t>[</w:t>
-      </w:r>
-      <w:r>
-        <w:rPr>
-          <w:b w:val="0"/>
-        </w:rPr>
-        <w:t>3</w:t>
-      </w:r>
-      <w:r>
-        <w:rPr>
-          <w:b w:val="0"/>
-        </w:rPr>
-        <w:t xml:space="preserve"> points]</w:t>
-      </w:r>
-    </w:p>
-    <w:p>
-      <w:pPr>
-        <w:pStyle w:val="Header"/>
-      </w:pPr>
-    </w:p>
-    <w:p>
-      <w:pPr>
-        <w:pStyle w:val="Header"/>
-      </w:pPr>
-    </w:p>
-    <w:p>
-      <w:pPr>
-        <w:pStyle w:val="Header"/>
-      </w:pPr>
-    </w:p>
-    <w:p>
-      <w:pPr>
-        <w:pStyle w:val="Instructions"/>
-        <w:rPr>
-          <w:b/>
-        </w:rPr>
-      </w:pPr>
-      <w:r>
-        <w:t xml:space="preserve">Include the name/s of any associated code (.r) script file/s related to Step </w:t>
-      </w:r>
-      <w:r>
-        <w:t>10</w:t>
-      </w:r>
-      <w:r>
-        <w:t xml:space="preserve"> that are included in your .zip file:</w:t>
-      </w:r>
-    </w:p>
-    <w:p>
-      <w:pPr>
-        <w:pStyle w:val="Header"/>
-      </w:pPr>
-    </w:p>
-    <w:p>
-      <w:pPr>
-        <w:spacing w:line="240" w:lineRule="auto"/>
-        <w:rPr>
-          <w:b/>
-        </w:rPr>
-      </w:pPr>
-      <w:r>
-        <w:br w:type="page"/>
-      </w:r>
-    </w:p>
-    <w:p>
-      <w:pPr>
-        <w:pStyle w:val="Question"/>
-      </w:pPr>
-      <w:r>
-        <w:lastRenderedPageBreak/>
-        <w:t>P</w:t>
-      </w:r>
-      <w:r>
-        <w:t>rovide a list of the remaining factors and the number of levels in the reddit data frame at the end of the data cleaning steps.</w:t>
-      </w:r>
-      <w:r>
-        <w:br/>
-      </w:r>
-      <w:r>
-        <w:rPr>
-          <w:b w:val="0"/>
-        </w:rPr>
-        <w:t>[</w:t>
-      </w:r>
-      <w:r>
-        <w:rPr>
-          <w:b w:val="0"/>
-        </w:rPr>
-        <w:t>1</w:t>
-      </w:r>
-      <w:r>
-        <w:rPr>
-          <w:b w:val="0"/>
-        </w:rPr>
-        <w:t xml:space="preserve"> point]</w:t>
-      </w:r>
-    </w:p>
-    <w:p>
-      <w:pPr>
-        <w:pStyle w:val="Header"/>
-      </w:pPr>
-    </w:p>
-    <w:p>
-      <w:pPr>
-        <w:pStyle w:val="Header"/>
-      </w:pPr>
-    </w:p>
-    <w:p>
-      <w:pPr>
-        <w:pStyle w:val="Header"/>
-      </w:pPr>
-    </w:p>
-    <w:p>
-      <w:pPr>
-        <w:pStyle w:val="Header"/>
-      </w:pPr>
-    </w:p>
-    <w:p>
-      <w:pPr>
-        <w:pStyle w:val="Instructions"/>
-      </w:pPr>
-      <w:r>
-        <w:t xml:space="preserve">Include the name/s of any associated code (.r) script file/s related to Step </w:t>
-      </w:r>
-      <w:r>
-        <w:t>11</w:t>
-      </w:r>
-      <w:r>
-        <w:t xml:space="preserve"> that are included in your .zip file:</w:t>
-      </w:r>
     </w:p>
     <w:p>
       <w:pPr>
@@ -18360,7 +20731,7 @@
 </file>
 
 <file path=customXml/itemProps1.xml><?xml version="1.0" encoding="utf-8"?>
-<ds:datastoreItem xmlns:ds="http://schemas.openxmlformats.org/officeDocument/2006/customXml" ds:itemID="{AF02A797-7299-4FEF-A81F-D1BE940BBC18}">
+<ds:datastoreItem xmlns:ds="http://schemas.openxmlformats.org/officeDocument/2006/customXml" ds:itemID="{6241BB52-4DE4-4829-81C1-549BD84BE923}">
   <ds:schemaRefs>
     <ds:schemaRef ds:uri="http://schemas.openxmlformats.org/officeDocument/2006/bibliography"/>
   </ds:schemaRefs>

</xml_diff>